<commit_message>
Copy Files From Source Repo (2024-12-16 17:19)
</commit_message>
<xml_diff>
--- a/ResourceFiles/ContosoLearn App Overview.docx
+++ b/ResourceFiles/ContosoLearn App Overview.docx
@@ -1,72 +1,385 @@
 
 <file path=word/document.xml><?xml version="1.0" encoding="utf-8"?>
-<w:document xmlns:wpc="http://schemas.microsoft.com/office/word/2010/wordprocessingCanvas" xmlns:cx="http://schemas.microsoft.com/office/drawing/2014/chartex" xmlns:cx1="http://schemas.microsoft.com/office/drawing/2015/9/8/chartex" xmlns:cx2="http://schemas.microsoft.com/office/drawing/2015/10/21/chartex" xmlns:cx3="http://schemas.microsoft.com/office/drawing/2016/5/9/chartex" xmlns:cx4="http://schemas.microsoft.com/office/drawing/2016/5/10/chartex" xmlns:cx5="http://schemas.microsoft.com/office/drawing/2016/5/11/chartex" xmlns:cx6="http://schemas.microsoft.com/office/drawing/2016/5/12/chartex" xmlns:cx7="http://schemas.microsoft.com/office/drawing/2016/5/13/chartex" xmlns:cx8="http://schemas.microsoft.com/office/drawing/2016/5/14/chartex" xmlns:mc="http://schemas.openxmlformats.org/markup-compatibility/2006" xmlns:aink="http://schemas.microsoft.com/office/drawing/2016/ink" xmlns:am3d="http://schemas.microsoft.com/office/drawing/2017/model3d" xmlns:o="urn:schemas-microsoft-com:office:office" xmlns:oel="http://schemas.microsoft.com/office/2019/extlst" xmlns:r="http://schemas.openxmlformats.org/officeDocument/2006/relationships" xmlns:m="http://schemas.openxmlformats.org/officeDocument/2006/math" xmlns:v="urn:schemas-microsoft-com:vml" xmlns:wp14="http://schemas.microsoft.com/office/word/2010/wordprocessingDrawing" xmlns:wp="http://schemas.openxmlformats.org/drawingml/2006/wordprocessingDrawing" xmlns:w10="urn:schemas-microsoft-com:office:word" xmlns:w="http://schemas.openxmlformats.org/wordprocessingml/2006/main" xmlns:w14="http://schemas.microsoft.com/office/word/2010/wordml" xmlns:w15="http://schemas.microsoft.com/office/word/2012/wordml" xmlns:w16cex="http://schemas.microsoft.com/office/word/2018/wordml/cex" xmlns:w16cid="http://schemas.microsoft.com/office/word/2016/wordml/cid" xmlns:w16="http://schemas.microsoft.com/office/word/2018/wordml" xmlns:w16du="http://schemas.microsoft.com/office/word/2023/wordml/word16du" xmlns:w16sdtdh="http://schemas.microsoft.com/office/word/2020/wordml/sdtdatahash" xmlns:w16se="http://schemas.microsoft.com/office/word/2015/wordml/symex" xmlns:wpg="http://schemas.microsoft.com/office/word/2010/wordprocessingGroup" xmlns:wpi="http://schemas.microsoft.com/office/word/2010/wordprocessingInk" xmlns:wne="http://schemas.microsoft.com/office/word/2006/wordml" xmlns:wps="http://schemas.microsoft.com/office/word/2010/wordprocessingShape" mc:Ignorable="w14 w15 w16se w16cid w16 w16cex w16sdtdh w16du wp14">
+<w:document xmlns:wpc="http://schemas.microsoft.com/office/word/2010/wordprocessingCanvas" xmlns:cx="http://schemas.microsoft.com/office/drawing/2014/chartex" xmlns:cx1="http://schemas.microsoft.com/office/drawing/2015/9/8/chartex" xmlns:cx2="http://schemas.microsoft.com/office/drawing/2015/10/21/chartex" xmlns:cx3="http://schemas.microsoft.com/office/drawing/2016/5/9/chartex" xmlns:cx4="http://schemas.microsoft.com/office/drawing/2016/5/10/chartex" xmlns:cx5="http://schemas.microsoft.com/office/drawing/2016/5/11/chartex" xmlns:mc="http://schemas.openxmlformats.org/markup-compatibility/2006" xmlns:o="urn:schemas-microsoft-com:office:office" xmlns:r="http://schemas.openxmlformats.org/officeDocument/2006/relationships" xmlns:m="http://schemas.openxmlformats.org/officeDocument/2006/math" xmlns:v="urn:schemas-microsoft-com:vml" xmlns:wp14="http://schemas.microsoft.com/office/word/2010/wordprocessingDrawing" xmlns:wp="http://schemas.openxmlformats.org/drawingml/2006/wordprocessingDrawing" xmlns:w10="urn:schemas-microsoft-com:office:word" xmlns:w="http://schemas.openxmlformats.org/wordprocessingml/2006/main" xmlns:w14="http://schemas.microsoft.com/office/word/2010/wordml" xmlns:w15="http://schemas.microsoft.com/office/word/2012/wordml" xmlns:wne="http://schemas.microsoft.com/office/word/2006/wordml" xmlns:w16cid="http://schemas.microsoft.com/office/word/2016/wordml/cid" xmlns:w16se="http://schemas.microsoft.com/office/word/2015/wordml/symex" xmlns:wpg="http://schemas.microsoft.com/office/word/2010/wordprocessingGroup" xmlns:wpi="http://schemas.microsoft.com/office/word/2010/wordprocessingInk" xmlns:wps="http://schemas.microsoft.com/office/word/2010/wordprocessingShape" mc:Ignorable="w14 w15 wp14 w16se w16cid">
+  <!-- Generated by Aspose.Words for Java 23.6.0 -->
   <w:body>
     <w:p>
-      <w:r>
-        <w:t>ContosoLearn App Overview</w:t>
+      <w:pPr>
+        <w:bidi w:val="0"/>
+      </w:pPr>
+      <w:r>
+        <w:rPr>
+          <w:rStyle w:val="DefaultParagraphFont"/>
+          <w:rFonts w:ascii="MS UI Gothic" w:eastAsia="MS UI Gothic" w:hAnsi="MS UI Gothic" w:cs="MS UI Gothic"/>
+          <w:b w:val="0"/>
+          <w:bCs w:val="0"/>
+          <w:i w:val="0"/>
+          <w:iCs w:val="0"/>
+          <w:caps w:val="0"/>
+          <w:smallCaps w:val="0"/>
+          <w:strike w:val="0"/>
+          <w:dstrike w:val="0"/>
+          <w:outline w:val="0"/>
+          <w:shadow w:val="0"/>
+          <w:emboss w:val="0"/>
+          <w:imprint w:val="0"/>
+          <w:noProof w:val="0"/>
+          <w:vanish w:val="0"/>
+          <w:color w:val="auto"/>
+          <w:spacing w:val="0"/>
+          <w:w w:val="100"/>
+          <w:kern w:val="0"/>
+          <w:position w:val="0"/>
+          <w:sz w:val="22"/>
+          <w:szCs w:val="22"/>
+          <w:highlight w:val="none"/>
+          <w:u w:val="none" w:color="auto"/>
+          <w:bdr w:val="none" w:sz="0" w:space="0" w:color="auto"/>
+          <w:shd w:val="clear" w:color="auto" w:fill="auto"/>
+          <w:vertAlign w:val="baseline"/>
+          <w:rtl w:val="0"/>
+          <w:cs w:val="0"/>
+          <w:lang w:val="en-US" w:eastAsia="ja-JP" w:bidi="ar-SA"/>
+        </w:rPr>
+        <w:t>ContosoLearn アプリの概要</w:t>
       </w:r>
     </w:p>
     <w:p>
-      <w:r>
-        <w:rPr>
+      <w:pPr>
+        <w:bidi w:val="0"/>
+      </w:pPr>
+      <w:r>
+        <w:rPr>
+          <w:rStyle w:val="DefaultParagraphFont"/>
+          <w:rFonts w:ascii="MS UI Gothic" w:eastAsia="MS UI Gothic" w:hAnsi="MS UI Gothic" w:cs="MS UI Gothic"/>
           <w:b/>
           <w:bCs/>
-        </w:rPr>
-        <w:t>App Name: "</w:t>
-      </w:r>
-      <w:r>
-        <w:rPr>
+          <w:i w:val="0"/>
+          <w:iCs w:val="0"/>
+          <w:caps w:val="0"/>
+          <w:smallCaps w:val="0"/>
+          <w:strike w:val="0"/>
+          <w:dstrike w:val="0"/>
+          <w:outline w:val="0"/>
+          <w:shadow w:val="0"/>
+          <w:emboss w:val="0"/>
+          <w:imprint w:val="0"/>
+          <w:noProof w:val="0"/>
+          <w:vanish w:val="0"/>
+          <w:color w:val="auto"/>
+          <w:spacing w:val="0"/>
+          <w:w w:val="100"/>
+          <w:kern w:val="0"/>
+          <w:position w:val="0"/>
+          <w:sz w:val="22"/>
+          <w:szCs w:val="22"/>
+          <w:highlight w:val="none"/>
+          <w:u w:val="none" w:color="auto"/>
+          <w:bdr w:val="none" w:sz="0" w:space="0" w:color="auto"/>
+          <w:shd w:val="clear" w:color="auto" w:fill="auto"/>
+          <w:vertAlign w:val="baseline"/>
+          <w:rtl w:val="0"/>
+          <w:cs w:val="0"/>
+          <w:lang w:val="en-US" w:eastAsia="ja-JP" w:bidi="ar-SA"/>
+        </w:rPr>
+        <w:t>アプリ名: "ContosoLearn"</w:t>
+      </w:r>
+      <w:r>
+        <w:rPr>
+          <w:rStyle w:val="DefaultParagraphFont"/>
+          <w:rFonts w:ascii="MS UI Gothic" w:eastAsia="MS UI Gothic" w:hAnsi="MS UI Gothic" w:cs="MS UI Gothic"/>
+          <w:b w:val="0"/>
+          <w:bCs w:val="0"/>
+          <w:i w:val="0"/>
+          <w:iCs w:val="0"/>
+          <w:caps w:val="0"/>
+          <w:smallCaps w:val="0"/>
+          <w:strike w:val="0"/>
+          <w:dstrike w:val="0"/>
+          <w:outline w:val="0"/>
+          <w:shadow w:val="0"/>
+          <w:emboss w:val="0"/>
+          <w:imprint w:val="0"/>
+          <w:noProof w:val="0"/>
+          <w:vanish w:val="0"/>
+          <w:color w:val="auto"/>
+          <w:spacing w:val="0"/>
+          <w:w w:val="100"/>
+          <w:kern w:val="0"/>
+          <w:position w:val="0"/>
+          <w:sz w:val="22"/>
+          <w:szCs w:val="22"/>
+          <w:highlight w:val="none"/>
+          <w:u w:val="none" w:color="auto"/>
+          <w:bdr w:val="none" w:sz="0" w:space="0" w:color="auto"/>
+          <w:shd w:val="clear" w:color="auto" w:fill="auto"/>
+          <w:vertAlign w:val="baseline"/>
+          <w:rtl w:val="0"/>
+          <w:cs w:val="0"/>
+          <w:lang w:val="en-US" w:eastAsia="ja-JP" w:bidi="ar-SA"/>
+        </w:rPr>
+        <w:t> </w:t>
+      </w:r>
+    </w:p>
+    <w:p>
+      <w:pPr>
+        <w:bidi w:val="0"/>
+      </w:pPr>
+      <w:r>
+        <w:rPr>
+          <w:rStyle w:val="DefaultParagraphFont"/>
+          <w:rFonts w:ascii="MS UI Gothic" w:eastAsia="MS UI Gothic" w:hAnsi="MS UI Gothic" w:cs="MS UI Gothic"/>
           <w:b/>
           <w:bCs/>
-        </w:rPr>
-        <w:t>ContosoLearn</w:t>
-      </w:r>
-      <w:r>
-        <w:rPr>
+          <w:i w:val="0"/>
+          <w:iCs w:val="0"/>
+          <w:caps w:val="0"/>
+          <w:smallCaps w:val="0"/>
+          <w:strike w:val="0"/>
+          <w:dstrike w:val="0"/>
+          <w:outline w:val="0"/>
+          <w:shadow w:val="0"/>
+          <w:emboss w:val="0"/>
+          <w:imprint w:val="0"/>
+          <w:noProof w:val="0"/>
+          <w:vanish w:val="0"/>
+          <w:color w:val="auto"/>
+          <w:spacing w:val="0"/>
+          <w:w w:val="100"/>
+          <w:kern w:val="0"/>
+          <w:position w:val="0"/>
+          <w:sz w:val="22"/>
+          <w:szCs w:val="22"/>
+          <w:highlight w:val="none"/>
+          <w:u w:val="none" w:color="auto"/>
+          <w:bdr w:val="none" w:sz="0" w:space="0" w:color="auto"/>
+          <w:shd w:val="clear" w:color="auto" w:fill="auto"/>
+          <w:vertAlign w:val="baseline"/>
+          <w:rtl w:val="0"/>
+          <w:cs w:val="0"/>
+          <w:lang w:val="en-US" w:eastAsia="ja-JP" w:bidi="ar-SA"/>
+        </w:rPr>
+        <w:t>概要:</w:t>
+      </w:r>
+      <w:r>
+        <w:rPr>
+          <w:rStyle w:val="DefaultParagraphFont"/>
+          <w:rFonts w:ascii="MS UI Gothic" w:eastAsia="MS UI Gothic" w:hAnsi="MS UI Gothic" w:cs="MS UI Gothic"/>
+          <w:b w:val="0"/>
+          <w:bCs w:val="0"/>
+          <w:i w:val="0"/>
+          <w:iCs w:val="0"/>
+          <w:caps w:val="0"/>
+          <w:smallCaps w:val="0"/>
+          <w:strike w:val="0"/>
+          <w:dstrike w:val="0"/>
+          <w:outline w:val="0"/>
+          <w:shadow w:val="0"/>
+          <w:emboss w:val="0"/>
+          <w:imprint w:val="0"/>
+          <w:noProof w:val="0"/>
+          <w:vanish w:val="0"/>
+          <w:color w:val="auto"/>
+          <w:spacing w:val="0"/>
+          <w:w w:val="100"/>
+          <w:kern w:val="0"/>
+          <w:position w:val="0"/>
+          <w:sz w:val="22"/>
+          <w:szCs w:val="22"/>
+          <w:highlight w:val="none"/>
+          <w:u w:val="none" w:color="auto"/>
+          <w:bdr w:val="none" w:sz="0" w:space="0" w:color="auto"/>
+          <w:shd w:val="clear" w:color="auto" w:fill="auto"/>
+          <w:vertAlign w:val="baseline"/>
+          <w:rtl w:val="0"/>
+          <w:cs w:val="0"/>
+          <w:lang w:val="en-US" w:eastAsia="ja-JP" w:bidi="ar-SA"/>
+        </w:rPr>
+        <w:t xml:space="preserve"> ContosoLearn は、個人が新しいスキルを効率的に習得できるように設計された、AI を活用した学習およびスキル開発プラットフォームです。</w:t>
+      </w:r>
+      <w:r>
+        <w:rPr>
+          <w:rStyle w:val="DefaultParagraphFont"/>
+          <w:rFonts w:ascii="MS UI Gothic" w:eastAsia="MS UI Gothic" w:hAnsi="MS UI Gothic" w:cs="MS UI Gothic"/>
+          <w:b w:val="0"/>
+          <w:bCs w:val="0"/>
+          <w:i w:val="0"/>
+          <w:iCs w:val="0"/>
+          <w:caps w:val="0"/>
+          <w:smallCaps w:val="0"/>
+          <w:strike w:val="0"/>
+          <w:dstrike w:val="0"/>
+          <w:outline w:val="0"/>
+          <w:shadow w:val="0"/>
+          <w:emboss w:val="0"/>
+          <w:imprint w:val="0"/>
+          <w:noProof w:val="0"/>
+          <w:vanish w:val="0"/>
+          <w:color w:val="auto"/>
+          <w:spacing w:val="0"/>
+          <w:w w:val="100"/>
+          <w:kern w:val="0"/>
+          <w:position w:val="0"/>
+          <w:sz w:val="22"/>
+          <w:szCs w:val="22"/>
+          <w:highlight w:val="none"/>
+          <w:u w:val="none" w:color="auto"/>
+          <w:bdr w:val="none" w:sz="0" w:space="0" w:color="auto"/>
+          <w:shd w:val="clear" w:color="auto" w:fill="auto"/>
+          <w:vertAlign w:val="baseline"/>
+          <w:rtl w:val="0"/>
+          <w:cs w:val="0"/>
+          <w:lang w:val="en-US" w:eastAsia="ja-JP" w:bidi="ar-SA"/>
+        </w:rPr>
+        <w:t>パーソナライズされた学習エクスペリエンス、データドリブンの推奨事項、従来の教育におけるギャップを埋めることに重点を置いています。</w:t>
+      </w:r>
+      <w:r>
+        <w:rPr>
+          <w:rStyle w:val="DefaultParagraphFont"/>
+          <w:rFonts w:ascii="MS UI Gothic" w:eastAsia="MS UI Gothic" w:hAnsi="MS UI Gothic" w:cs="MS UI Gothic"/>
+          <w:b w:val="0"/>
+          <w:bCs w:val="0"/>
+          <w:i w:val="0"/>
+          <w:iCs w:val="0"/>
+          <w:caps w:val="0"/>
+          <w:smallCaps w:val="0"/>
+          <w:strike w:val="0"/>
+          <w:dstrike w:val="0"/>
+          <w:outline w:val="0"/>
+          <w:shadow w:val="0"/>
+          <w:emboss w:val="0"/>
+          <w:imprint w:val="0"/>
+          <w:noProof w:val="0"/>
+          <w:vanish w:val="0"/>
+          <w:color w:val="auto"/>
+          <w:spacing w:val="0"/>
+          <w:w w:val="100"/>
+          <w:kern w:val="0"/>
+          <w:position w:val="0"/>
+          <w:sz w:val="22"/>
+          <w:szCs w:val="22"/>
+          <w:highlight w:val="none"/>
+          <w:u w:val="none" w:color="auto"/>
+          <w:bdr w:val="none" w:sz="0" w:space="0" w:color="auto"/>
+          <w:shd w:val="clear" w:color="auto" w:fill="auto"/>
+          <w:vertAlign w:val="baseline"/>
+          <w:rtl w:val="0"/>
+          <w:cs w:val="0"/>
+          <w:lang w:val="en-US" w:eastAsia="ja-JP" w:bidi="ar-SA"/>
+        </w:rPr>
+        <w:t> </w:t>
+      </w:r>
+    </w:p>
+    <w:p>
+      <w:pPr>
+        <w:bidi w:val="0"/>
+      </w:pPr>
+      <w:r>
+        <w:rPr>
+          <w:rStyle w:val="DefaultParagraphFont"/>
+          <w:rFonts w:ascii="MS UI Gothic" w:eastAsia="MS UI Gothic" w:hAnsi="MS UI Gothic" w:cs="MS UI Gothic"/>
           <w:b/>
           <w:bCs/>
-        </w:rPr>
-        <w:t>"</w:t>
-      </w:r>
-      <w:r>
-        <w:t> </w:t>
-      </w:r>
-    </w:p>
-    <w:p>
-      <w:r>
-        <w:rPr>
-          <w:b/>
-          <w:bCs/>
-        </w:rPr>
-        <w:t>Overview</w:t>
-      </w:r>
-      <w:r>
-        <w:rPr>
-          <w:b/>
-          <w:bCs/>
-        </w:rPr>
-        <w:t>:</w:t>
-      </w:r>
-      <w:r>
-        <w:t xml:space="preserve"> </w:t>
-      </w:r>
-      <w:r>
-        <w:t>ContosoLearn</w:t>
-      </w:r>
-      <w:r>
-        <w:t xml:space="preserve"> is an AI-powered learning and skill development platform designed to help individuals acquire new skills efficiently. It focuses on personalized learning experiences, data-driven recommendations, and bridging gaps in traditional education. </w:t>
-      </w:r>
-    </w:p>
-    <w:p>
-      <w:r>
-        <w:rPr>
-          <w:b/>
-          <w:bCs/>
-        </w:rPr>
-        <w:t>Features:</w:t>
-      </w:r>
-      <w:r>
+          <w:i w:val="0"/>
+          <w:iCs w:val="0"/>
+          <w:caps w:val="0"/>
+          <w:smallCaps w:val="0"/>
+          <w:strike w:val="0"/>
+          <w:dstrike w:val="0"/>
+          <w:outline w:val="0"/>
+          <w:shadow w:val="0"/>
+          <w:emboss w:val="0"/>
+          <w:imprint w:val="0"/>
+          <w:noProof w:val="0"/>
+          <w:vanish w:val="0"/>
+          <w:color w:val="auto"/>
+          <w:spacing w:val="0"/>
+          <w:w w:val="100"/>
+          <w:kern w:val="0"/>
+          <w:position w:val="0"/>
+          <w:sz w:val="22"/>
+          <w:szCs w:val="22"/>
+          <w:highlight w:val="none"/>
+          <w:u w:val="none" w:color="auto"/>
+          <w:bdr w:val="none" w:sz="0" w:space="0" w:color="auto"/>
+          <w:shd w:val="clear" w:color="auto" w:fill="auto"/>
+          <w:vertAlign w:val="baseline"/>
+          <w:rtl w:val="0"/>
+          <w:cs w:val="0"/>
+          <w:lang w:val="en-US" w:eastAsia="ja-JP" w:bidi="ar-SA"/>
+        </w:rPr>
+        <w:t>機能</w:t>
+      </w:r>
+      <w:r>
+        <w:rPr>
+          <w:rStyle w:val="DefaultParagraphFont"/>
+          <w:rFonts w:ascii="MS UI Gothic" w:eastAsia="MS UI Gothic" w:hAnsi="MS UI Gothic" w:cs="MS UI Gothic"/>
+          <w:b w:val="0"/>
+          <w:bCs w:val="0"/>
+          <w:i w:val="0"/>
+          <w:iCs w:val="0"/>
+          <w:caps w:val="0"/>
+          <w:smallCaps w:val="0"/>
+          <w:strike w:val="0"/>
+          <w:dstrike w:val="0"/>
+          <w:outline w:val="0"/>
+          <w:shadow w:val="0"/>
+          <w:emboss w:val="0"/>
+          <w:imprint w:val="0"/>
+          <w:noProof w:val="0"/>
+          <w:vanish w:val="0"/>
+          <w:color w:val="auto"/>
+          <w:spacing w:val="0"/>
+          <w:w w:val="100"/>
+          <w:kern w:val="0"/>
+          <w:position w:val="0"/>
+          <w:sz w:val="22"/>
+          <w:szCs w:val="22"/>
+          <w:highlight w:val="none"/>
+          <w:u w:val="none" w:color="auto"/>
+          <w:bdr w:val="none" w:sz="0" w:space="0" w:color="auto"/>
+          <w:shd w:val="clear" w:color="auto" w:fill="auto"/>
+          <w:vertAlign w:val="baseline"/>
+          <w:rtl w:val="0"/>
+          <w:cs w:val="0"/>
+          <w:lang w:val="en-US" w:eastAsia="ja-JP" w:bidi="ar-SA"/>
+        </w:rPr>
+        <w:t>：</w:t>
+      </w:r>
+      <w:r>
+        <w:rPr>
+          <w:rStyle w:val="DefaultParagraphFont"/>
+          <w:rFonts w:ascii="MS UI Gothic" w:eastAsia="MS UI Gothic" w:hAnsi="MS UI Gothic" w:cs="MS UI Gothic"/>
+          <w:b w:val="0"/>
+          <w:bCs w:val="0"/>
+          <w:i w:val="0"/>
+          <w:iCs w:val="0"/>
+          <w:caps w:val="0"/>
+          <w:smallCaps w:val="0"/>
+          <w:strike w:val="0"/>
+          <w:dstrike w:val="0"/>
+          <w:outline w:val="0"/>
+          <w:shadow w:val="0"/>
+          <w:emboss w:val="0"/>
+          <w:imprint w:val="0"/>
+          <w:noProof w:val="0"/>
+          <w:vanish w:val="0"/>
+          <w:color w:val="auto"/>
+          <w:spacing w:val="0"/>
+          <w:w w:val="100"/>
+          <w:kern w:val="0"/>
+          <w:position w:val="0"/>
+          <w:sz w:val="22"/>
+          <w:szCs w:val="22"/>
+          <w:highlight w:val="none"/>
+          <w:u w:val="none" w:color="auto"/>
+          <w:bdr w:val="none" w:sz="0" w:space="0" w:color="auto"/>
+          <w:shd w:val="clear" w:color="auto" w:fill="auto"/>
+          <w:vertAlign w:val="baseline"/>
+          <w:rtl w:val="0"/>
+          <w:cs w:val="0"/>
+          <w:lang w:val="en-US" w:eastAsia="ja-JP" w:bidi="ar-SA"/>
+        </w:rPr>
         <w:t> </w:t>
       </w:r>
     </w:p>
@@ -76,15 +389,78 @@
           <w:ilvl w:val="0"/>
           <w:numId w:val="1"/>
         </w:numPr>
-      </w:pPr>
-      <w:r>
-        <w:rPr>
+        <w:bidi w:val="0"/>
+      </w:pPr>
+      <w:r>
+        <w:rPr>
+          <w:rStyle w:val="DefaultParagraphFont"/>
+          <w:rFonts w:ascii="MS UI Gothic" w:eastAsia="MS UI Gothic" w:hAnsi="MS UI Gothic" w:cs="MS UI Gothic"/>
           <w:b/>
           <w:bCs/>
-        </w:rPr>
-        <w:t>Adaptive Learning Paths:</w:t>
-      </w:r>
-      <w:r>
+          <w:i w:val="0"/>
+          <w:iCs w:val="0"/>
+          <w:caps w:val="0"/>
+          <w:smallCaps w:val="0"/>
+          <w:strike w:val="0"/>
+          <w:dstrike w:val="0"/>
+          <w:outline w:val="0"/>
+          <w:shadow w:val="0"/>
+          <w:emboss w:val="0"/>
+          <w:imprint w:val="0"/>
+          <w:noProof w:val="0"/>
+          <w:vanish w:val="0"/>
+          <w:color w:val="auto"/>
+          <w:spacing w:val="0"/>
+          <w:w w:val="100"/>
+          <w:kern w:val="0"/>
+          <w:position w:val="0"/>
+          <w:sz w:val="22"/>
+          <w:szCs w:val="22"/>
+          <w:highlight w:val="none"/>
+          <w:u w:val="none" w:color="auto"/>
+          <w:bdr w:val="none" w:sz="0" w:space="0" w:color="auto"/>
+          <w:shd w:val="clear" w:color="auto" w:fill="auto"/>
+          <w:vertAlign w:val="baseline"/>
+          <w:rtl w:val="0"/>
+          <w:cs w:val="0"/>
+          <w:lang w:val="en-US" w:eastAsia="ja-JP" w:bidi="ar-SA"/>
+        </w:rPr>
+        <w:t>適応型のラーニング パス:</w:t>
+      </w:r>
+      <w:r>
+        <w:rPr>
+          <w:rStyle w:val="DefaultParagraphFont"/>
+          <w:rFonts w:ascii="MS UI Gothic" w:eastAsia="MS UI Gothic" w:hAnsi="MS UI Gothic" w:cs="MS UI Gothic"/>
+          <w:b w:val="0"/>
+          <w:bCs w:val="0"/>
+          <w:i w:val="0"/>
+          <w:iCs w:val="0"/>
+          <w:caps w:val="0"/>
+          <w:smallCaps w:val="0"/>
+          <w:strike w:val="0"/>
+          <w:dstrike w:val="0"/>
+          <w:outline w:val="0"/>
+          <w:shadow w:val="0"/>
+          <w:emboss w:val="0"/>
+          <w:imprint w:val="0"/>
+          <w:noProof w:val="0"/>
+          <w:vanish w:val="0"/>
+          <w:color w:val="auto"/>
+          <w:spacing w:val="0"/>
+          <w:w w:val="100"/>
+          <w:kern w:val="0"/>
+          <w:position w:val="0"/>
+          <w:sz w:val="22"/>
+          <w:szCs w:val="22"/>
+          <w:highlight w:val="none"/>
+          <w:u w:val="none" w:color="auto"/>
+          <w:bdr w:val="none" w:sz="0" w:space="0" w:color="auto"/>
+          <w:shd w:val="clear" w:color="auto" w:fill="auto"/>
+          <w:vertAlign w:val="baseline"/>
+          <w:rtl w:val="0"/>
+          <w:cs w:val="0"/>
+          <w:lang w:val="en-US" w:eastAsia="ja-JP" w:bidi="ar-SA"/>
+        </w:rPr>
         <w:t> </w:t>
       </w:r>
     </w:p>
@@ -97,12 +473,79 @@
         <w:tabs>
           <w:tab w:val="num" w:pos="720"/>
         </w:tabs>
-      </w:pPr>
-      <w:r>
-        <w:t>ContosoLearn</w:t>
-      </w:r>
-      <w:r>
-        <w:t xml:space="preserve"> assesses users' existing knowledge and learning preferences. </w:t>
+        <w:bidi w:val="0"/>
+      </w:pPr>
+      <w:r>
+        <w:rPr>
+          <w:rStyle w:val="DefaultParagraphFont"/>
+          <w:rFonts w:ascii="MS UI Gothic" w:eastAsia="MS UI Gothic" w:hAnsi="MS UI Gothic" w:cs="MS UI Gothic"/>
+          <w:b w:val="0"/>
+          <w:bCs w:val="0"/>
+          <w:i w:val="0"/>
+          <w:iCs w:val="0"/>
+          <w:caps w:val="0"/>
+          <w:smallCaps w:val="0"/>
+          <w:strike w:val="0"/>
+          <w:dstrike w:val="0"/>
+          <w:outline w:val="0"/>
+          <w:shadow w:val="0"/>
+          <w:emboss w:val="0"/>
+          <w:imprint w:val="0"/>
+          <w:noProof w:val="0"/>
+          <w:vanish w:val="0"/>
+          <w:color w:val="auto"/>
+          <w:spacing w:val="0"/>
+          <w:w w:val="100"/>
+          <w:kern w:val="0"/>
+          <w:position w:val="0"/>
+          <w:sz w:val="22"/>
+          <w:szCs w:val="22"/>
+          <w:highlight w:val="none"/>
+          <w:u w:val="none" w:color="auto"/>
+          <w:bdr w:val="none" w:sz="0" w:space="0" w:color="auto"/>
+          <w:shd w:val="clear" w:color="auto" w:fill="auto"/>
+          <w:vertAlign w:val="baseline"/>
+          <w:rtl w:val="0"/>
+          <w:cs w:val="0"/>
+          <w:lang w:val="en-US" w:eastAsia="ja-JP" w:bidi="ar-SA"/>
+        </w:rPr>
+        <w:t>ContosoLearn は、ユーザーの既存の知識と学習の好みを評価します。</w:t>
+      </w:r>
+      <w:r>
+        <w:rPr>
+          <w:rStyle w:val="DefaultParagraphFont"/>
+          <w:rFonts w:ascii="MS UI Gothic" w:eastAsia="MS UI Gothic" w:hAnsi="MS UI Gothic" w:cs="MS UI Gothic"/>
+          <w:b w:val="0"/>
+          <w:bCs w:val="0"/>
+          <w:i w:val="0"/>
+          <w:iCs w:val="0"/>
+          <w:caps w:val="0"/>
+          <w:smallCaps w:val="0"/>
+          <w:strike w:val="0"/>
+          <w:dstrike w:val="0"/>
+          <w:outline w:val="0"/>
+          <w:shadow w:val="0"/>
+          <w:emboss w:val="0"/>
+          <w:imprint w:val="0"/>
+          <w:noProof w:val="0"/>
+          <w:vanish w:val="0"/>
+          <w:color w:val="auto"/>
+          <w:spacing w:val="0"/>
+          <w:w w:val="100"/>
+          <w:kern w:val="0"/>
+          <w:position w:val="0"/>
+          <w:sz w:val="22"/>
+          <w:szCs w:val="22"/>
+          <w:highlight w:val="none"/>
+          <w:u w:val="none" w:color="auto"/>
+          <w:bdr w:val="none" w:sz="0" w:space="0" w:color="auto"/>
+          <w:shd w:val="clear" w:color="auto" w:fill="auto"/>
+          <w:vertAlign w:val="baseline"/>
+          <w:rtl w:val="0"/>
+          <w:cs w:val="0"/>
+          <w:lang w:val="en-US" w:eastAsia="ja-JP" w:bidi="ar-SA"/>
+        </w:rPr>
+        <w:t> </w:t>
       </w:r>
     </w:p>
     <w:p>
@@ -114,9 +557,79 @@
         <w:tabs>
           <w:tab w:val="num" w:pos="720"/>
         </w:tabs>
-      </w:pPr>
-      <w:r>
-        <w:t>It creates personalized learning paths based on individual goals, interests, and career aspirations. </w:t>
+        <w:bidi w:val="0"/>
+      </w:pPr>
+      <w:r>
+        <w:rPr>
+          <w:rStyle w:val="DefaultParagraphFont"/>
+          <w:rFonts w:ascii="MS UI Gothic" w:eastAsia="MS UI Gothic" w:hAnsi="MS UI Gothic" w:cs="MS UI Gothic"/>
+          <w:b w:val="0"/>
+          <w:bCs w:val="0"/>
+          <w:i w:val="0"/>
+          <w:iCs w:val="0"/>
+          <w:caps w:val="0"/>
+          <w:smallCaps w:val="0"/>
+          <w:strike w:val="0"/>
+          <w:dstrike w:val="0"/>
+          <w:outline w:val="0"/>
+          <w:shadow w:val="0"/>
+          <w:emboss w:val="0"/>
+          <w:imprint w:val="0"/>
+          <w:noProof w:val="0"/>
+          <w:vanish w:val="0"/>
+          <w:color w:val="auto"/>
+          <w:spacing w:val="0"/>
+          <w:w w:val="100"/>
+          <w:kern w:val="0"/>
+          <w:position w:val="0"/>
+          <w:sz w:val="22"/>
+          <w:szCs w:val="22"/>
+          <w:highlight w:val="none"/>
+          <w:u w:val="none" w:color="auto"/>
+          <w:bdr w:val="none" w:sz="0" w:space="0" w:color="auto"/>
+          <w:shd w:val="clear" w:color="auto" w:fill="auto"/>
+          <w:vertAlign w:val="baseline"/>
+          <w:rtl w:val="0"/>
+          <w:cs w:val="0"/>
+          <w:lang w:val="en-US" w:eastAsia="ja-JP" w:bidi="ar-SA"/>
+        </w:rPr>
+        <w:t>個人の目標、関心、仕事上の願望に応じて、パーソナライズされたラーニング パスを作成します。</w:t>
+      </w:r>
+      <w:r>
+        <w:rPr>
+          <w:rStyle w:val="DefaultParagraphFont"/>
+          <w:rFonts w:ascii="MS UI Gothic" w:eastAsia="MS UI Gothic" w:hAnsi="MS UI Gothic" w:cs="MS UI Gothic"/>
+          <w:b w:val="0"/>
+          <w:bCs w:val="0"/>
+          <w:i w:val="0"/>
+          <w:iCs w:val="0"/>
+          <w:caps w:val="0"/>
+          <w:smallCaps w:val="0"/>
+          <w:strike w:val="0"/>
+          <w:dstrike w:val="0"/>
+          <w:outline w:val="0"/>
+          <w:shadow w:val="0"/>
+          <w:emboss w:val="0"/>
+          <w:imprint w:val="0"/>
+          <w:noProof w:val="0"/>
+          <w:vanish w:val="0"/>
+          <w:color w:val="auto"/>
+          <w:spacing w:val="0"/>
+          <w:w w:val="100"/>
+          <w:kern w:val="0"/>
+          <w:position w:val="0"/>
+          <w:sz w:val="22"/>
+          <w:szCs w:val="22"/>
+          <w:highlight w:val="none"/>
+          <w:u w:val="none" w:color="auto"/>
+          <w:bdr w:val="none" w:sz="0" w:space="0" w:color="auto"/>
+          <w:shd w:val="clear" w:color="auto" w:fill="auto"/>
+          <w:vertAlign w:val="baseline"/>
+          <w:rtl w:val="0"/>
+          <w:cs w:val="0"/>
+          <w:lang w:val="en-US" w:eastAsia="ja-JP" w:bidi="ar-SA"/>
+        </w:rPr>
+        <w:t> </w:t>
       </w:r>
     </w:p>
     <w:p>
@@ -128,9 +641,79 @@
         <w:tabs>
           <w:tab w:val="num" w:pos="720"/>
         </w:tabs>
-      </w:pPr>
-      <w:r>
-        <w:t>The app adapts content difficulty, pacing, and format to optimize learning outcomes. </w:t>
+        <w:bidi w:val="0"/>
+      </w:pPr>
+      <w:r>
+        <w:rPr>
+          <w:rStyle w:val="DefaultParagraphFont"/>
+          <w:rFonts w:ascii="MS UI Gothic" w:eastAsia="MS UI Gothic" w:hAnsi="MS UI Gothic" w:cs="MS UI Gothic"/>
+          <w:b w:val="0"/>
+          <w:bCs w:val="0"/>
+          <w:i w:val="0"/>
+          <w:iCs w:val="0"/>
+          <w:caps w:val="0"/>
+          <w:smallCaps w:val="0"/>
+          <w:strike w:val="0"/>
+          <w:dstrike w:val="0"/>
+          <w:outline w:val="0"/>
+          <w:shadow w:val="0"/>
+          <w:emboss w:val="0"/>
+          <w:imprint w:val="0"/>
+          <w:noProof w:val="0"/>
+          <w:vanish w:val="0"/>
+          <w:color w:val="auto"/>
+          <w:spacing w:val="0"/>
+          <w:w w:val="100"/>
+          <w:kern w:val="0"/>
+          <w:position w:val="0"/>
+          <w:sz w:val="22"/>
+          <w:szCs w:val="22"/>
+          <w:highlight w:val="none"/>
+          <w:u w:val="none" w:color="auto"/>
+          <w:bdr w:val="none" w:sz="0" w:space="0" w:color="auto"/>
+          <w:shd w:val="clear" w:color="auto" w:fill="auto"/>
+          <w:vertAlign w:val="baseline"/>
+          <w:rtl w:val="0"/>
+          <w:cs w:val="0"/>
+          <w:lang w:val="en-US" w:eastAsia="ja-JP" w:bidi="ar-SA"/>
+        </w:rPr>
+        <w:t>このアプリは、コンテンツの難易度、ペース、形式を調整して、学習成果を最適化します。</w:t>
+      </w:r>
+      <w:r>
+        <w:rPr>
+          <w:rStyle w:val="DefaultParagraphFont"/>
+          <w:rFonts w:ascii="MS UI Gothic" w:eastAsia="MS UI Gothic" w:hAnsi="MS UI Gothic" w:cs="MS UI Gothic"/>
+          <w:b w:val="0"/>
+          <w:bCs w:val="0"/>
+          <w:i w:val="0"/>
+          <w:iCs w:val="0"/>
+          <w:caps w:val="0"/>
+          <w:smallCaps w:val="0"/>
+          <w:strike w:val="0"/>
+          <w:dstrike w:val="0"/>
+          <w:outline w:val="0"/>
+          <w:shadow w:val="0"/>
+          <w:emboss w:val="0"/>
+          <w:imprint w:val="0"/>
+          <w:noProof w:val="0"/>
+          <w:vanish w:val="0"/>
+          <w:color w:val="auto"/>
+          <w:spacing w:val="0"/>
+          <w:w w:val="100"/>
+          <w:kern w:val="0"/>
+          <w:position w:val="0"/>
+          <w:sz w:val="22"/>
+          <w:szCs w:val="22"/>
+          <w:highlight w:val="none"/>
+          <w:u w:val="none" w:color="auto"/>
+          <w:bdr w:val="none" w:sz="0" w:space="0" w:color="auto"/>
+          <w:shd w:val="clear" w:color="auto" w:fill="auto"/>
+          <w:vertAlign w:val="baseline"/>
+          <w:rtl w:val="0"/>
+          <w:cs w:val="0"/>
+          <w:lang w:val="en-US" w:eastAsia="ja-JP" w:bidi="ar-SA"/>
+        </w:rPr>
+        <w:t> </w:t>
       </w:r>
     </w:p>
     <w:p>
@@ -139,15 +722,78 @@
           <w:ilvl w:val="0"/>
           <w:numId w:val="3"/>
         </w:numPr>
-      </w:pPr>
-      <w:r>
-        <w:rPr>
+        <w:bidi w:val="0"/>
+      </w:pPr>
+      <w:r>
+        <w:rPr>
+          <w:rStyle w:val="DefaultParagraphFont"/>
+          <w:rFonts w:ascii="MS UI Gothic" w:eastAsia="MS UI Gothic" w:hAnsi="MS UI Gothic" w:cs="MS UI Gothic"/>
           <w:b/>
           <w:bCs/>
-        </w:rPr>
-        <w:t>Content Aggregation:</w:t>
-      </w:r>
-      <w:r>
+          <w:i w:val="0"/>
+          <w:iCs w:val="0"/>
+          <w:caps w:val="0"/>
+          <w:smallCaps w:val="0"/>
+          <w:strike w:val="0"/>
+          <w:dstrike w:val="0"/>
+          <w:outline w:val="0"/>
+          <w:shadow w:val="0"/>
+          <w:emboss w:val="0"/>
+          <w:imprint w:val="0"/>
+          <w:noProof w:val="0"/>
+          <w:vanish w:val="0"/>
+          <w:color w:val="auto"/>
+          <w:spacing w:val="0"/>
+          <w:w w:val="100"/>
+          <w:kern w:val="0"/>
+          <w:position w:val="0"/>
+          <w:sz w:val="22"/>
+          <w:szCs w:val="22"/>
+          <w:highlight w:val="none"/>
+          <w:u w:val="none" w:color="auto"/>
+          <w:bdr w:val="none" w:sz="0" w:space="0" w:color="auto"/>
+          <w:shd w:val="clear" w:color="auto" w:fill="auto"/>
+          <w:vertAlign w:val="baseline"/>
+          <w:rtl w:val="0"/>
+          <w:cs w:val="0"/>
+          <w:lang w:val="en-US" w:eastAsia="ja-JP" w:bidi="ar-SA"/>
+        </w:rPr>
+        <w:t>コンテンツの集約:</w:t>
+      </w:r>
+      <w:r>
+        <w:rPr>
+          <w:rStyle w:val="DefaultParagraphFont"/>
+          <w:rFonts w:ascii="MS UI Gothic" w:eastAsia="MS UI Gothic" w:hAnsi="MS UI Gothic" w:cs="MS UI Gothic"/>
+          <w:b w:val="0"/>
+          <w:bCs w:val="0"/>
+          <w:i w:val="0"/>
+          <w:iCs w:val="0"/>
+          <w:caps w:val="0"/>
+          <w:smallCaps w:val="0"/>
+          <w:strike w:val="0"/>
+          <w:dstrike w:val="0"/>
+          <w:outline w:val="0"/>
+          <w:shadow w:val="0"/>
+          <w:emboss w:val="0"/>
+          <w:imprint w:val="0"/>
+          <w:noProof w:val="0"/>
+          <w:vanish w:val="0"/>
+          <w:color w:val="auto"/>
+          <w:spacing w:val="0"/>
+          <w:w w:val="100"/>
+          <w:kern w:val="0"/>
+          <w:position w:val="0"/>
+          <w:sz w:val="22"/>
+          <w:szCs w:val="22"/>
+          <w:highlight w:val="none"/>
+          <w:u w:val="none" w:color="auto"/>
+          <w:bdr w:val="none" w:sz="0" w:space="0" w:color="auto"/>
+          <w:shd w:val="clear" w:color="auto" w:fill="auto"/>
+          <w:vertAlign w:val="baseline"/>
+          <w:rtl w:val="0"/>
+          <w:cs w:val="0"/>
+          <w:lang w:val="en-US" w:eastAsia="ja-JP" w:bidi="ar-SA"/>
+        </w:rPr>
         <w:t> </w:t>
       </w:r>
     </w:p>
@@ -160,12 +806,79 @@
         <w:tabs>
           <w:tab w:val="num" w:pos="720"/>
         </w:tabs>
-      </w:pPr>
-      <w:r>
-        <w:t>ContosoLearn</w:t>
-      </w:r>
-      <w:r>
-        <w:t xml:space="preserve"> aggregates high-quality educational content from various sources (e.g., online courses, articles, videos, podcasts). </w:t>
+        <w:bidi w:val="0"/>
+      </w:pPr>
+      <w:r>
+        <w:rPr>
+          <w:rStyle w:val="DefaultParagraphFont"/>
+          <w:rFonts w:ascii="MS UI Gothic" w:eastAsia="MS UI Gothic" w:hAnsi="MS UI Gothic" w:cs="MS UI Gothic"/>
+          <w:b w:val="0"/>
+          <w:bCs w:val="0"/>
+          <w:i w:val="0"/>
+          <w:iCs w:val="0"/>
+          <w:caps w:val="0"/>
+          <w:smallCaps w:val="0"/>
+          <w:strike w:val="0"/>
+          <w:dstrike w:val="0"/>
+          <w:outline w:val="0"/>
+          <w:shadow w:val="0"/>
+          <w:emboss w:val="0"/>
+          <w:imprint w:val="0"/>
+          <w:noProof w:val="0"/>
+          <w:vanish w:val="0"/>
+          <w:color w:val="auto"/>
+          <w:spacing w:val="0"/>
+          <w:w w:val="100"/>
+          <w:kern w:val="0"/>
+          <w:position w:val="0"/>
+          <w:sz w:val="22"/>
+          <w:szCs w:val="22"/>
+          <w:highlight w:val="none"/>
+          <w:u w:val="none" w:color="auto"/>
+          <w:bdr w:val="none" w:sz="0" w:space="0" w:color="auto"/>
+          <w:shd w:val="clear" w:color="auto" w:fill="auto"/>
+          <w:vertAlign w:val="baseline"/>
+          <w:rtl w:val="0"/>
+          <w:cs w:val="0"/>
+          <w:lang w:val="en-US" w:eastAsia="ja-JP" w:bidi="ar-SA"/>
+        </w:rPr>
+        <w:t>ContosoLearn では、さまざまなソース (オンライン コース、記事、ビデオ、ポッドキャストなど) からの高品質の教育コンテンツを集約します。</w:t>
+      </w:r>
+      <w:r>
+        <w:rPr>
+          <w:rStyle w:val="DefaultParagraphFont"/>
+          <w:rFonts w:ascii="MS UI Gothic" w:eastAsia="MS UI Gothic" w:hAnsi="MS UI Gothic" w:cs="MS UI Gothic"/>
+          <w:b w:val="0"/>
+          <w:bCs w:val="0"/>
+          <w:i w:val="0"/>
+          <w:iCs w:val="0"/>
+          <w:caps w:val="0"/>
+          <w:smallCaps w:val="0"/>
+          <w:strike w:val="0"/>
+          <w:dstrike w:val="0"/>
+          <w:outline w:val="0"/>
+          <w:shadow w:val="0"/>
+          <w:emboss w:val="0"/>
+          <w:imprint w:val="0"/>
+          <w:noProof w:val="0"/>
+          <w:vanish w:val="0"/>
+          <w:color w:val="auto"/>
+          <w:spacing w:val="0"/>
+          <w:w w:val="100"/>
+          <w:kern w:val="0"/>
+          <w:position w:val="0"/>
+          <w:sz w:val="22"/>
+          <w:szCs w:val="22"/>
+          <w:highlight w:val="none"/>
+          <w:u w:val="none" w:color="auto"/>
+          <w:bdr w:val="none" w:sz="0" w:space="0" w:color="auto"/>
+          <w:shd w:val="clear" w:color="auto" w:fill="auto"/>
+          <w:vertAlign w:val="baseline"/>
+          <w:rtl w:val="0"/>
+          <w:cs w:val="0"/>
+          <w:lang w:val="en-US" w:eastAsia="ja-JP" w:bidi="ar-SA"/>
+        </w:rPr>
+        <w:t> </w:t>
       </w:r>
     </w:p>
     <w:p>
@@ -177,17 +890,79 @@
         <w:tabs>
           <w:tab w:val="num" w:pos="720"/>
         </w:tabs>
-      </w:pPr>
-      <w:r>
-        <w:t xml:space="preserve">It </w:t>
-      </w:r>
-      <w:proofErr w:type="gramStart"/>
-      <w:r>
-        <w:t>curates</w:t>
-      </w:r>
-      <w:proofErr w:type="gramEnd"/>
-      <w:r>
-        <w:t xml:space="preserve"> content relevant to specific skills, industries, or job roles. </w:t>
+        <w:bidi w:val="0"/>
+      </w:pPr>
+      <w:r>
+        <w:rPr>
+          <w:rStyle w:val="DefaultParagraphFont"/>
+          <w:rFonts w:ascii="MS UI Gothic" w:eastAsia="MS UI Gothic" w:hAnsi="MS UI Gothic" w:cs="MS UI Gothic"/>
+          <w:b w:val="0"/>
+          <w:bCs w:val="0"/>
+          <w:i w:val="0"/>
+          <w:iCs w:val="0"/>
+          <w:caps w:val="0"/>
+          <w:smallCaps w:val="0"/>
+          <w:strike w:val="0"/>
+          <w:dstrike w:val="0"/>
+          <w:outline w:val="0"/>
+          <w:shadow w:val="0"/>
+          <w:emboss w:val="0"/>
+          <w:imprint w:val="0"/>
+          <w:noProof w:val="0"/>
+          <w:vanish w:val="0"/>
+          <w:color w:val="auto"/>
+          <w:spacing w:val="0"/>
+          <w:w w:val="100"/>
+          <w:kern w:val="0"/>
+          <w:position w:val="0"/>
+          <w:sz w:val="22"/>
+          <w:szCs w:val="22"/>
+          <w:highlight w:val="none"/>
+          <w:u w:val="none" w:color="auto"/>
+          <w:bdr w:val="none" w:sz="0" w:space="0" w:color="auto"/>
+          <w:shd w:val="clear" w:color="auto" w:fill="auto"/>
+          <w:vertAlign w:val="baseline"/>
+          <w:rtl w:val="0"/>
+          <w:cs w:val="0"/>
+          <w:lang w:val="en-US" w:eastAsia="ja-JP" w:bidi="ar-SA"/>
+        </w:rPr>
+        <w:t>特定のスキル、業種、または職務に関連するコンテンツのキュレーションを行います。</w:t>
+      </w:r>
+      <w:r>
+        <w:rPr>
+          <w:rStyle w:val="DefaultParagraphFont"/>
+          <w:rFonts w:ascii="MS UI Gothic" w:eastAsia="MS UI Gothic" w:hAnsi="MS UI Gothic" w:cs="MS UI Gothic"/>
+          <w:b w:val="0"/>
+          <w:bCs w:val="0"/>
+          <w:i w:val="0"/>
+          <w:iCs w:val="0"/>
+          <w:caps w:val="0"/>
+          <w:smallCaps w:val="0"/>
+          <w:strike w:val="0"/>
+          <w:dstrike w:val="0"/>
+          <w:outline w:val="0"/>
+          <w:shadow w:val="0"/>
+          <w:emboss w:val="0"/>
+          <w:imprint w:val="0"/>
+          <w:noProof w:val="0"/>
+          <w:vanish w:val="0"/>
+          <w:color w:val="auto"/>
+          <w:spacing w:val="0"/>
+          <w:w w:val="100"/>
+          <w:kern w:val="0"/>
+          <w:position w:val="0"/>
+          <w:sz w:val="22"/>
+          <w:szCs w:val="22"/>
+          <w:highlight w:val="none"/>
+          <w:u w:val="none" w:color="auto"/>
+          <w:bdr w:val="none" w:sz="0" w:space="0" w:color="auto"/>
+          <w:shd w:val="clear" w:color="auto" w:fill="auto"/>
+          <w:vertAlign w:val="baseline"/>
+          <w:rtl w:val="0"/>
+          <w:cs w:val="0"/>
+          <w:lang w:val="en-US" w:eastAsia="ja-JP" w:bidi="ar-SA"/>
+        </w:rPr>
+        <w:t> </w:t>
       </w:r>
     </w:p>
     <w:p>
@@ -199,9 +974,79 @@
         <w:tabs>
           <w:tab w:val="num" w:pos="720"/>
         </w:tabs>
-      </w:pPr>
-      <w:r>
-        <w:t>Users can access a wide range of materials without switching between multiple platforms. </w:t>
+        <w:bidi w:val="0"/>
+      </w:pPr>
+      <w:r>
+        <w:rPr>
+          <w:rStyle w:val="DefaultParagraphFont"/>
+          <w:rFonts w:ascii="MS UI Gothic" w:eastAsia="MS UI Gothic" w:hAnsi="MS UI Gothic" w:cs="MS UI Gothic"/>
+          <w:b w:val="0"/>
+          <w:bCs w:val="0"/>
+          <w:i w:val="0"/>
+          <w:iCs w:val="0"/>
+          <w:caps w:val="0"/>
+          <w:smallCaps w:val="0"/>
+          <w:strike w:val="0"/>
+          <w:dstrike w:val="0"/>
+          <w:outline w:val="0"/>
+          <w:shadow w:val="0"/>
+          <w:emboss w:val="0"/>
+          <w:imprint w:val="0"/>
+          <w:noProof w:val="0"/>
+          <w:vanish w:val="0"/>
+          <w:color w:val="auto"/>
+          <w:spacing w:val="0"/>
+          <w:w w:val="100"/>
+          <w:kern w:val="0"/>
+          <w:position w:val="0"/>
+          <w:sz w:val="22"/>
+          <w:szCs w:val="22"/>
+          <w:highlight w:val="none"/>
+          <w:u w:val="none" w:color="auto"/>
+          <w:bdr w:val="none" w:sz="0" w:space="0" w:color="auto"/>
+          <w:shd w:val="clear" w:color="auto" w:fill="auto"/>
+          <w:vertAlign w:val="baseline"/>
+          <w:rtl w:val="0"/>
+          <w:cs w:val="0"/>
+          <w:lang w:val="en-US" w:eastAsia="ja-JP" w:bidi="ar-SA"/>
+        </w:rPr>
+        <w:t>ユーザーは、複数のプラットフォームを切り替えることなく、幅広い教材にアクセスできます。</w:t>
+      </w:r>
+      <w:r>
+        <w:rPr>
+          <w:rStyle w:val="DefaultParagraphFont"/>
+          <w:rFonts w:ascii="MS UI Gothic" w:eastAsia="MS UI Gothic" w:hAnsi="MS UI Gothic" w:cs="MS UI Gothic"/>
+          <w:b w:val="0"/>
+          <w:bCs w:val="0"/>
+          <w:i w:val="0"/>
+          <w:iCs w:val="0"/>
+          <w:caps w:val="0"/>
+          <w:smallCaps w:val="0"/>
+          <w:strike w:val="0"/>
+          <w:dstrike w:val="0"/>
+          <w:outline w:val="0"/>
+          <w:shadow w:val="0"/>
+          <w:emboss w:val="0"/>
+          <w:imprint w:val="0"/>
+          <w:noProof w:val="0"/>
+          <w:vanish w:val="0"/>
+          <w:color w:val="auto"/>
+          <w:spacing w:val="0"/>
+          <w:w w:val="100"/>
+          <w:kern w:val="0"/>
+          <w:position w:val="0"/>
+          <w:sz w:val="22"/>
+          <w:szCs w:val="22"/>
+          <w:highlight w:val="none"/>
+          <w:u w:val="none" w:color="auto"/>
+          <w:bdr w:val="none" w:sz="0" w:space="0" w:color="auto"/>
+          <w:shd w:val="clear" w:color="auto" w:fill="auto"/>
+          <w:vertAlign w:val="baseline"/>
+          <w:rtl w:val="0"/>
+          <w:cs w:val="0"/>
+          <w:lang w:val="en-US" w:eastAsia="ja-JP" w:bidi="ar-SA"/>
+        </w:rPr>
+        <w:t> </w:t>
       </w:r>
     </w:p>
     <w:p>
@@ -210,15 +1055,78 @@
           <w:ilvl w:val="0"/>
           <w:numId w:val="5"/>
         </w:numPr>
-      </w:pPr>
-      <w:r>
-        <w:rPr>
+        <w:bidi w:val="0"/>
+      </w:pPr>
+      <w:r>
+        <w:rPr>
+          <w:rStyle w:val="DefaultParagraphFont"/>
+          <w:rFonts w:ascii="MS UI Gothic" w:eastAsia="MS UI Gothic" w:hAnsi="MS UI Gothic" w:cs="MS UI Gothic"/>
           <w:b/>
           <w:bCs/>
-        </w:rPr>
-        <w:t>Skill Validation and Certification:</w:t>
-      </w:r>
-      <w:r>
+          <w:i w:val="0"/>
+          <w:iCs w:val="0"/>
+          <w:caps w:val="0"/>
+          <w:smallCaps w:val="0"/>
+          <w:strike w:val="0"/>
+          <w:dstrike w:val="0"/>
+          <w:outline w:val="0"/>
+          <w:shadow w:val="0"/>
+          <w:emboss w:val="0"/>
+          <w:imprint w:val="0"/>
+          <w:noProof w:val="0"/>
+          <w:vanish w:val="0"/>
+          <w:color w:val="auto"/>
+          <w:spacing w:val="0"/>
+          <w:w w:val="100"/>
+          <w:kern w:val="0"/>
+          <w:position w:val="0"/>
+          <w:sz w:val="22"/>
+          <w:szCs w:val="22"/>
+          <w:highlight w:val="none"/>
+          <w:u w:val="none" w:color="auto"/>
+          <w:bdr w:val="none" w:sz="0" w:space="0" w:color="auto"/>
+          <w:shd w:val="clear" w:color="auto" w:fill="auto"/>
+          <w:vertAlign w:val="baseline"/>
+          <w:rtl w:val="0"/>
+          <w:cs w:val="0"/>
+          <w:lang w:val="en-US" w:eastAsia="ja-JP" w:bidi="ar-SA"/>
+        </w:rPr>
+        <w:t>スキルの検証と認定:</w:t>
+      </w:r>
+      <w:r>
+        <w:rPr>
+          <w:rStyle w:val="DefaultParagraphFont"/>
+          <w:rFonts w:ascii="MS UI Gothic" w:eastAsia="MS UI Gothic" w:hAnsi="MS UI Gothic" w:cs="MS UI Gothic"/>
+          <w:b w:val="0"/>
+          <w:bCs w:val="0"/>
+          <w:i w:val="0"/>
+          <w:iCs w:val="0"/>
+          <w:caps w:val="0"/>
+          <w:smallCaps w:val="0"/>
+          <w:strike w:val="0"/>
+          <w:dstrike w:val="0"/>
+          <w:outline w:val="0"/>
+          <w:shadow w:val="0"/>
+          <w:emboss w:val="0"/>
+          <w:imprint w:val="0"/>
+          <w:noProof w:val="0"/>
+          <w:vanish w:val="0"/>
+          <w:color w:val="auto"/>
+          <w:spacing w:val="0"/>
+          <w:w w:val="100"/>
+          <w:kern w:val="0"/>
+          <w:position w:val="0"/>
+          <w:sz w:val="22"/>
+          <w:szCs w:val="22"/>
+          <w:highlight w:val="none"/>
+          <w:u w:val="none" w:color="auto"/>
+          <w:bdr w:val="none" w:sz="0" w:space="0" w:color="auto"/>
+          <w:shd w:val="clear" w:color="auto" w:fill="auto"/>
+          <w:vertAlign w:val="baseline"/>
+          <w:rtl w:val="0"/>
+          <w:cs w:val="0"/>
+          <w:lang w:val="en-US" w:eastAsia="ja-JP" w:bidi="ar-SA"/>
+        </w:rPr>
         <w:t> </w:t>
       </w:r>
     </w:p>
@@ -231,12 +1139,79 @@
         <w:tabs>
           <w:tab w:val="num" w:pos="720"/>
         </w:tabs>
-      </w:pPr>
-      <w:r>
-        <w:t>ContosoLearn</w:t>
-      </w:r>
-      <w:r>
-        <w:t xml:space="preserve"> integrates with industry-standard certification programs. </w:t>
+        <w:bidi w:val="0"/>
+      </w:pPr>
+      <w:r>
+        <w:rPr>
+          <w:rStyle w:val="DefaultParagraphFont"/>
+          <w:rFonts w:ascii="MS UI Gothic" w:eastAsia="MS UI Gothic" w:hAnsi="MS UI Gothic" w:cs="MS UI Gothic"/>
+          <w:b w:val="0"/>
+          <w:bCs w:val="0"/>
+          <w:i w:val="0"/>
+          <w:iCs w:val="0"/>
+          <w:caps w:val="0"/>
+          <w:smallCaps w:val="0"/>
+          <w:strike w:val="0"/>
+          <w:dstrike w:val="0"/>
+          <w:outline w:val="0"/>
+          <w:shadow w:val="0"/>
+          <w:emboss w:val="0"/>
+          <w:imprint w:val="0"/>
+          <w:noProof w:val="0"/>
+          <w:vanish w:val="0"/>
+          <w:color w:val="auto"/>
+          <w:spacing w:val="0"/>
+          <w:w w:val="100"/>
+          <w:kern w:val="0"/>
+          <w:position w:val="0"/>
+          <w:sz w:val="22"/>
+          <w:szCs w:val="22"/>
+          <w:highlight w:val="none"/>
+          <w:u w:val="none" w:color="auto"/>
+          <w:bdr w:val="none" w:sz="0" w:space="0" w:color="auto"/>
+          <w:shd w:val="clear" w:color="auto" w:fill="auto"/>
+          <w:vertAlign w:val="baseline"/>
+          <w:rtl w:val="0"/>
+          <w:cs w:val="0"/>
+          <w:lang w:val="en-US" w:eastAsia="ja-JP" w:bidi="ar-SA"/>
+        </w:rPr>
+        <w:t>ContosoLearn は、業界標準の認定プログラムと統合されています。</w:t>
+      </w:r>
+      <w:r>
+        <w:rPr>
+          <w:rStyle w:val="DefaultParagraphFont"/>
+          <w:rFonts w:ascii="MS UI Gothic" w:eastAsia="MS UI Gothic" w:hAnsi="MS UI Gothic" w:cs="MS UI Gothic"/>
+          <w:b w:val="0"/>
+          <w:bCs w:val="0"/>
+          <w:i w:val="0"/>
+          <w:iCs w:val="0"/>
+          <w:caps w:val="0"/>
+          <w:smallCaps w:val="0"/>
+          <w:strike w:val="0"/>
+          <w:dstrike w:val="0"/>
+          <w:outline w:val="0"/>
+          <w:shadow w:val="0"/>
+          <w:emboss w:val="0"/>
+          <w:imprint w:val="0"/>
+          <w:noProof w:val="0"/>
+          <w:vanish w:val="0"/>
+          <w:color w:val="auto"/>
+          <w:spacing w:val="0"/>
+          <w:w w:val="100"/>
+          <w:kern w:val="0"/>
+          <w:position w:val="0"/>
+          <w:sz w:val="22"/>
+          <w:szCs w:val="22"/>
+          <w:highlight w:val="none"/>
+          <w:u w:val="none" w:color="auto"/>
+          <w:bdr w:val="none" w:sz="0" w:space="0" w:color="auto"/>
+          <w:shd w:val="clear" w:color="auto" w:fill="auto"/>
+          <w:vertAlign w:val="baseline"/>
+          <w:rtl w:val="0"/>
+          <w:cs w:val="0"/>
+          <w:lang w:val="en-US" w:eastAsia="ja-JP" w:bidi="ar-SA"/>
+        </w:rPr>
+        <w:t> </w:t>
       </w:r>
     </w:p>
     <w:p>
@@ -248,9 +1223,79 @@
         <w:tabs>
           <w:tab w:val="num" w:pos="720"/>
         </w:tabs>
-      </w:pPr>
-      <w:r>
-        <w:t>Users can validate their skills by completing assessments and earning certificates. </w:t>
+        <w:bidi w:val="0"/>
+      </w:pPr>
+      <w:r>
+        <w:rPr>
+          <w:rStyle w:val="DefaultParagraphFont"/>
+          <w:rFonts w:ascii="MS UI Gothic" w:eastAsia="MS UI Gothic" w:hAnsi="MS UI Gothic" w:cs="MS UI Gothic"/>
+          <w:b w:val="0"/>
+          <w:bCs w:val="0"/>
+          <w:i w:val="0"/>
+          <w:iCs w:val="0"/>
+          <w:caps w:val="0"/>
+          <w:smallCaps w:val="0"/>
+          <w:strike w:val="0"/>
+          <w:dstrike w:val="0"/>
+          <w:outline w:val="0"/>
+          <w:shadow w:val="0"/>
+          <w:emboss w:val="0"/>
+          <w:imprint w:val="0"/>
+          <w:noProof w:val="0"/>
+          <w:vanish w:val="0"/>
+          <w:color w:val="auto"/>
+          <w:spacing w:val="0"/>
+          <w:w w:val="100"/>
+          <w:kern w:val="0"/>
+          <w:position w:val="0"/>
+          <w:sz w:val="22"/>
+          <w:szCs w:val="22"/>
+          <w:highlight w:val="none"/>
+          <w:u w:val="none" w:color="auto"/>
+          <w:bdr w:val="none" w:sz="0" w:space="0" w:color="auto"/>
+          <w:shd w:val="clear" w:color="auto" w:fill="auto"/>
+          <w:vertAlign w:val="baseline"/>
+          <w:rtl w:val="0"/>
+          <w:cs w:val="0"/>
+          <w:lang w:val="en-US" w:eastAsia="ja-JP" w:bidi="ar-SA"/>
+        </w:rPr>
+        <w:t>ユーザーは、評価を完了して認定を取得することで、自分のスキルを検証できます。</w:t>
+      </w:r>
+      <w:r>
+        <w:rPr>
+          <w:rStyle w:val="DefaultParagraphFont"/>
+          <w:rFonts w:ascii="MS UI Gothic" w:eastAsia="MS UI Gothic" w:hAnsi="MS UI Gothic" w:cs="MS UI Gothic"/>
+          <w:b w:val="0"/>
+          <w:bCs w:val="0"/>
+          <w:i w:val="0"/>
+          <w:iCs w:val="0"/>
+          <w:caps w:val="0"/>
+          <w:smallCaps w:val="0"/>
+          <w:strike w:val="0"/>
+          <w:dstrike w:val="0"/>
+          <w:outline w:val="0"/>
+          <w:shadow w:val="0"/>
+          <w:emboss w:val="0"/>
+          <w:imprint w:val="0"/>
+          <w:noProof w:val="0"/>
+          <w:vanish w:val="0"/>
+          <w:color w:val="auto"/>
+          <w:spacing w:val="0"/>
+          <w:w w:val="100"/>
+          <w:kern w:val="0"/>
+          <w:position w:val="0"/>
+          <w:sz w:val="22"/>
+          <w:szCs w:val="22"/>
+          <w:highlight w:val="none"/>
+          <w:u w:val="none" w:color="auto"/>
+          <w:bdr w:val="none" w:sz="0" w:space="0" w:color="auto"/>
+          <w:shd w:val="clear" w:color="auto" w:fill="auto"/>
+          <w:vertAlign w:val="baseline"/>
+          <w:rtl w:val="0"/>
+          <w:cs w:val="0"/>
+          <w:lang w:val="en-US" w:eastAsia="ja-JP" w:bidi="ar-SA"/>
+        </w:rPr>
+        <w:t> </w:t>
       </w:r>
     </w:p>
     <w:p>
@@ -262,9 +1307,79 @@
         <w:tabs>
           <w:tab w:val="num" w:pos="720"/>
         </w:tabs>
-      </w:pPr>
-      <w:r>
-        <w:t>Employers can verify candidates' skills directly through the app. </w:t>
+        <w:bidi w:val="0"/>
+      </w:pPr>
+      <w:r>
+        <w:rPr>
+          <w:rStyle w:val="DefaultParagraphFont"/>
+          <w:rFonts w:ascii="MS UI Gothic" w:eastAsia="MS UI Gothic" w:hAnsi="MS UI Gothic" w:cs="MS UI Gothic"/>
+          <w:b w:val="0"/>
+          <w:bCs w:val="0"/>
+          <w:i w:val="0"/>
+          <w:iCs w:val="0"/>
+          <w:caps w:val="0"/>
+          <w:smallCaps w:val="0"/>
+          <w:strike w:val="0"/>
+          <w:dstrike w:val="0"/>
+          <w:outline w:val="0"/>
+          <w:shadow w:val="0"/>
+          <w:emboss w:val="0"/>
+          <w:imprint w:val="0"/>
+          <w:noProof w:val="0"/>
+          <w:vanish w:val="0"/>
+          <w:color w:val="auto"/>
+          <w:spacing w:val="0"/>
+          <w:w w:val="100"/>
+          <w:kern w:val="0"/>
+          <w:position w:val="0"/>
+          <w:sz w:val="22"/>
+          <w:szCs w:val="22"/>
+          <w:highlight w:val="none"/>
+          <w:u w:val="none" w:color="auto"/>
+          <w:bdr w:val="none" w:sz="0" w:space="0" w:color="auto"/>
+          <w:shd w:val="clear" w:color="auto" w:fill="auto"/>
+          <w:vertAlign w:val="baseline"/>
+          <w:rtl w:val="0"/>
+          <w:cs w:val="0"/>
+          <w:lang w:val="en-US" w:eastAsia="ja-JP" w:bidi="ar-SA"/>
+        </w:rPr>
+        <w:t>雇用主は、このアプリを通じて候補者のスキルを直接確認できます。</w:t>
+      </w:r>
+      <w:r>
+        <w:rPr>
+          <w:rStyle w:val="DefaultParagraphFont"/>
+          <w:rFonts w:ascii="MS UI Gothic" w:eastAsia="MS UI Gothic" w:hAnsi="MS UI Gothic" w:cs="MS UI Gothic"/>
+          <w:b w:val="0"/>
+          <w:bCs w:val="0"/>
+          <w:i w:val="0"/>
+          <w:iCs w:val="0"/>
+          <w:caps w:val="0"/>
+          <w:smallCaps w:val="0"/>
+          <w:strike w:val="0"/>
+          <w:dstrike w:val="0"/>
+          <w:outline w:val="0"/>
+          <w:shadow w:val="0"/>
+          <w:emboss w:val="0"/>
+          <w:imprint w:val="0"/>
+          <w:noProof w:val="0"/>
+          <w:vanish w:val="0"/>
+          <w:color w:val="auto"/>
+          <w:spacing w:val="0"/>
+          <w:w w:val="100"/>
+          <w:kern w:val="0"/>
+          <w:position w:val="0"/>
+          <w:sz w:val="22"/>
+          <w:szCs w:val="22"/>
+          <w:highlight w:val="none"/>
+          <w:u w:val="none" w:color="auto"/>
+          <w:bdr w:val="none" w:sz="0" w:space="0" w:color="auto"/>
+          <w:shd w:val="clear" w:color="auto" w:fill="auto"/>
+          <w:vertAlign w:val="baseline"/>
+          <w:rtl w:val="0"/>
+          <w:cs w:val="0"/>
+          <w:lang w:val="en-US" w:eastAsia="ja-JP" w:bidi="ar-SA"/>
+        </w:rPr>
+        <w:t> </w:t>
       </w:r>
     </w:p>
     <w:p>
@@ -273,15 +1388,78 @@
           <w:ilvl w:val="0"/>
           <w:numId w:val="7"/>
         </w:numPr>
-      </w:pPr>
-      <w:r>
-        <w:rPr>
+        <w:bidi w:val="0"/>
+      </w:pPr>
+      <w:r>
+        <w:rPr>
+          <w:rStyle w:val="DefaultParagraphFont"/>
+          <w:rFonts w:ascii="MS UI Gothic" w:eastAsia="MS UI Gothic" w:hAnsi="MS UI Gothic" w:cs="MS UI Gothic"/>
           <w:b/>
           <w:bCs/>
-        </w:rPr>
-        <w:t>AI-Driven Skill Gap Analysis:</w:t>
-      </w:r>
-      <w:r>
+          <w:i w:val="0"/>
+          <w:iCs w:val="0"/>
+          <w:caps w:val="0"/>
+          <w:smallCaps w:val="0"/>
+          <w:strike w:val="0"/>
+          <w:dstrike w:val="0"/>
+          <w:outline w:val="0"/>
+          <w:shadow w:val="0"/>
+          <w:emboss w:val="0"/>
+          <w:imprint w:val="0"/>
+          <w:noProof w:val="0"/>
+          <w:vanish w:val="0"/>
+          <w:color w:val="auto"/>
+          <w:spacing w:val="0"/>
+          <w:w w:val="100"/>
+          <w:kern w:val="0"/>
+          <w:position w:val="0"/>
+          <w:sz w:val="22"/>
+          <w:szCs w:val="22"/>
+          <w:highlight w:val="none"/>
+          <w:u w:val="none" w:color="auto"/>
+          <w:bdr w:val="none" w:sz="0" w:space="0" w:color="auto"/>
+          <w:shd w:val="clear" w:color="auto" w:fill="auto"/>
+          <w:vertAlign w:val="baseline"/>
+          <w:rtl w:val="0"/>
+          <w:cs w:val="0"/>
+          <w:lang w:val="en-US" w:eastAsia="ja-JP" w:bidi="ar-SA"/>
+        </w:rPr>
+        <w:t>AI 駆動型スキル ギャップ分析:</w:t>
+      </w:r>
+      <w:r>
+        <w:rPr>
+          <w:rStyle w:val="DefaultParagraphFont"/>
+          <w:rFonts w:ascii="MS UI Gothic" w:eastAsia="MS UI Gothic" w:hAnsi="MS UI Gothic" w:cs="MS UI Gothic"/>
+          <w:b w:val="0"/>
+          <w:bCs w:val="0"/>
+          <w:i w:val="0"/>
+          <w:iCs w:val="0"/>
+          <w:caps w:val="0"/>
+          <w:smallCaps w:val="0"/>
+          <w:strike w:val="0"/>
+          <w:dstrike w:val="0"/>
+          <w:outline w:val="0"/>
+          <w:shadow w:val="0"/>
+          <w:emboss w:val="0"/>
+          <w:imprint w:val="0"/>
+          <w:noProof w:val="0"/>
+          <w:vanish w:val="0"/>
+          <w:color w:val="auto"/>
+          <w:spacing w:val="0"/>
+          <w:w w:val="100"/>
+          <w:kern w:val="0"/>
+          <w:position w:val="0"/>
+          <w:sz w:val="22"/>
+          <w:szCs w:val="22"/>
+          <w:highlight w:val="none"/>
+          <w:u w:val="none" w:color="auto"/>
+          <w:bdr w:val="none" w:sz="0" w:space="0" w:color="auto"/>
+          <w:shd w:val="clear" w:color="auto" w:fill="auto"/>
+          <w:vertAlign w:val="baseline"/>
+          <w:rtl w:val="0"/>
+          <w:cs w:val="0"/>
+          <w:lang w:val="en-US" w:eastAsia="ja-JP" w:bidi="ar-SA"/>
+        </w:rPr>
         <w:t> </w:t>
       </w:r>
     </w:p>
@@ -295,13 +1473,80 @@
           <w:tab w:val="clear" w:pos="720"/>
           <w:tab w:val="num" w:pos="1080"/>
         </w:tabs>
+        <w:bidi w:val="0"/>
         <w:ind w:left="1080"/>
       </w:pPr>
       <w:r>
-        <w:t>ContosoLearn</w:t>
-      </w:r>
-      <w:r>
-        <w:t xml:space="preserve"> analyzes users' profiles, career goals, and job market trends. </w:t>
+        <w:rPr>
+          <w:rStyle w:val="DefaultParagraphFont"/>
+          <w:rFonts w:ascii="MS UI Gothic" w:eastAsia="MS UI Gothic" w:hAnsi="MS UI Gothic" w:cs="MS UI Gothic"/>
+          <w:b w:val="0"/>
+          <w:bCs w:val="0"/>
+          <w:i w:val="0"/>
+          <w:iCs w:val="0"/>
+          <w:caps w:val="0"/>
+          <w:smallCaps w:val="0"/>
+          <w:strike w:val="0"/>
+          <w:dstrike w:val="0"/>
+          <w:outline w:val="0"/>
+          <w:shadow w:val="0"/>
+          <w:emboss w:val="0"/>
+          <w:imprint w:val="0"/>
+          <w:noProof w:val="0"/>
+          <w:vanish w:val="0"/>
+          <w:color w:val="auto"/>
+          <w:spacing w:val="0"/>
+          <w:w w:val="100"/>
+          <w:kern w:val="0"/>
+          <w:position w:val="0"/>
+          <w:sz w:val="22"/>
+          <w:szCs w:val="22"/>
+          <w:highlight w:val="none"/>
+          <w:u w:val="none" w:color="auto"/>
+          <w:bdr w:val="none" w:sz="0" w:space="0" w:color="auto"/>
+          <w:shd w:val="clear" w:color="auto" w:fill="auto"/>
+          <w:vertAlign w:val="baseline"/>
+          <w:rtl w:val="0"/>
+          <w:cs w:val="0"/>
+          <w:lang w:val="en-US" w:eastAsia="ja-JP" w:bidi="ar-SA"/>
+        </w:rPr>
+        <w:t>ContosoLearn は、ユーザーのプロファイル、キャリア目標、および雇用市場の傾向を分析します。</w:t>
+      </w:r>
+      <w:r>
+        <w:rPr>
+          <w:rStyle w:val="DefaultParagraphFont"/>
+          <w:rFonts w:ascii="MS UI Gothic" w:eastAsia="MS UI Gothic" w:hAnsi="MS UI Gothic" w:cs="MS UI Gothic"/>
+          <w:b w:val="0"/>
+          <w:bCs w:val="0"/>
+          <w:i w:val="0"/>
+          <w:iCs w:val="0"/>
+          <w:caps w:val="0"/>
+          <w:smallCaps w:val="0"/>
+          <w:strike w:val="0"/>
+          <w:dstrike w:val="0"/>
+          <w:outline w:val="0"/>
+          <w:shadow w:val="0"/>
+          <w:emboss w:val="0"/>
+          <w:imprint w:val="0"/>
+          <w:noProof w:val="0"/>
+          <w:vanish w:val="0"/>
+          <w:color w:val="auto"/>
+          <w:spacing w:val="0"/>
+          <w:w w:val="100"/>
+          <w:kern w:val="0"/>
+          <w:position w:val="0"/>
+          <w:sz w:val="22"/>
+          <w:szCs w:val="22"/>
+          <w:highlight w:val="none"/>
+          <w:u w:val="none" w:color="auto"/>
+          <w:bdr w:val="none" w:sz="0" w:space="0" w:color="auto"/>
+          <w:shd w:val="clear" w:color="auto" w:fill="auto"/>
+          <w:vertAlign w:val="baseline"/>
+          <w:rtl w:val="0"/>
+          <w:cs w:val="0"/>
+          <w:lang w:val="en-US" w:eastAsia="ja-JP" w:bidi="ar-SA"/>
+        </w:rPr>
+        <w:t> </w:t>
       </w:r>
     </w:p>
     <w:p>
@@ -314,10 +1559,80 @@
           <w:tab w:val="clear" w:pos="720"/>
           <w:tab w:val="num" w:pos="1080"/>
         </w:tabs>
+        <w:bidi w:val="0"/>
         <w:ind w:left="1080"/>
       </w:pPr>
       <w:r>
-        <w:t>It identifies skill gaps and recommends relevant learning paths. </w:t>
+        <w:rPr>
+          <w:rStyle w:val="DefaultParagraphFont"/>
+          <w:rFonts w:ascii="MS UI Gothic" w:eastAsia="MS UI Gothic" w:hAnsi="MS UI Gothic" w:cs="MS UI Gothic"/>
+          <w:b w:val="0"/>
+          <w:bCs w:val="0"/>
+          <w:i w:val="0"/>
+          <w:iCs w:val="0"/>
+          <w:caps w:val="0"/>
+          <w:smallCaps w:val="0"/>
+          <w:strike w:val="0"/>
+          <w:dstrike w:val="0"/>
+          <w:outline w:val="0"/>
+          <w:shadow w:val="0"/>
+          <w:emboss w:val="0"/>
+          <w:imprint w:val="0"/>
+          <w:noProof w:val="0"/>
+          <w:vanish w:val="0"/>
+          <w:color w:val="auto"/>
+          <w:spacing w:val="0"/>
+          <w:w w:val="100"/>
+          <w:kern w:val="0"/>
+          <w:position w:val="0"/>
+          <w:sz w:val="22"/>
+          <w:szCs w:val="22"/>
+          <w:highlight w:val="none"/>
+          <w:u w:val="none" w:color="auto"/>
+          <w:bdr w:val="none" w:sz="0" w:space="0" w:color="auto"/>
+          <w:shd w:val="clear" w:color="auto" w:fill="auto"/>
+          <w:vertAlign w:val="baseline"/>
+          <w:rtl w:val="0"/>
+          <w:cs w:val="0"/>
+          <w:lang w:val="en-US" w:eastAsia="ja-JP" w:bidi="ar-SA"/>
+        </w:rPr>
+        <w:t>スキルのギャップを特定し、関連するラーニング パスを推奨します。</w:t>
+      </w:r>
+      <w:r>
+        <w:rPr>
+          <w:rStyle w:val="DefaultParagraphFont"/>
+          <w:rFonts w:ascii="MS UI Gothic" w:eastAsia="MS UI Gothic" w:hAnsi="MS UI Gothic" w:cs="MS UI Gothic"/>
+          <w:b w:val="0"/>
+          <w:bCs w:val="0"/>
+          <w:i w:val="0"/>
+          <w:iCs w:val="0"/>
+          <w:caps w:val="0"/>
+          <w:smallCaps w:val="0"/>
+          <w:strike w:val="0"/>
+          <w:dstrike w:val="0"/>
+          <w:outline w:val="0"/>
+          <w:shadow w:val="0"/>
+          <w:emboss w:val="0"/>
+          <w:imprint w:val="0"/>
+          <w:noProof w:val="0"/>
+          <w:vanish w:val="0"/>
+          <w:color w:val="auto"/>
+          <w:spacing w:val="0"/>
+          <w:w w:val="100"/>
+          <w:kern w:val="0"/>
+          <w:position w:val="0"/>
+          <w:sz w:val="22"/>
+          <w:szCs w:val="22"/>
+          <w:highlight w:val="none"/>
+          <w:u w:val="none" w:color="auto"/>
+          <w:bdr w:val="none" w:sz="0" w:space="0" w:color="auto"/>
+          <w:shd w:val="clear" w:color="auto" w:fill="auto"/>
+          <w:vertAlign w:val="baseline"/>
+          <w:rtl w:val="0"/>
+          <w:cs w:val="0"/>
+          <w:lang w:val="en-US" w:eastAsia="ja-JP" w:bidi="ar-SA"/>
+        </w:rPr>
+        <w:t> </w:t>
       </w:r>
     </w:p>
     <w:p>
@@ -330,10 +1645,80 @@
           <w:tab w:val="clear" w:pos="720"/>
           <w:tab w:val="num" w:pos="1080"/>
         </w:tabs>
+        <w:bidi w:val="0"/>
         <w:ind w:left="1080"/>
       </w:pPr>
       <w:r>
-        <w:t>Users receive targeted content to address specific weaknesses. </w:t>
+        <w:rPr>
+          <w:rStyle w:val="DefaultParagraphFont"/>
+          <w:rFonts w:ascii="MS UI Gothic" w:eastAsia="MS UI Gothic" w:hAnsi="MS UI Gothic" w:cs="MS UI Gothic"/>
+          <w:b w:val="0"/>
+          <w:bCs w:val="0"/>
+          <w:i w:val="0"/>
+          <w:iCs w:val="0"/>
+          <w:caps w:val="0"/>
+          <w:smallCaps w:val="0"/>
+          <w:strike w:val="0"/>
+          <w:dstrike w:val="0"/>
+          <w:outline w:val="0"/>
+          <w:shadow w:val="0"/>
+          <w:emboss w:val="0"/>
+          <w:imprint w:val="0"/>
+          <w:noProof w:val="0"/>
+          <w:vanish w:val="0"/>
+          <w:color w:val="auto"/>
+          <w:spacing w:val="0"/>
+          <w:w w:val="100"/>
+          <w:kern w:val="0"/>
+          <w:position w:val="0"/>
+          <w:sz w:val="22"/>
+          <w:szCs w:val="22"/>
+          <w:highlight w:val="none"/>
+          <w:u w:val="none" w:color="auto"/>
+          <w:bdr w:val="none" w:sz="0" w:space="0" w:color="auto"/>
+          <w:shd w:val="clear" w:color="auto" w:fill="auto"/>
+          <w:vertAlign w:val="baseline"/>
+          <w:rtl w:val="0"/>
+          <w:cs w:val="0"/>
+          <w:lang w:val="en-US" w:eastAsia="ja-JP" w:bidi="ar-SA"/>
+        </w:rPr>
+        <w:t>ユーザーは、特定の弱点に対処するための的を絞ったコンテンツを受け取ります。</w:t>
+      </w:r>
+      <w:r>
+        <w:rPr>
+          <w:rStyle w:val="DefaultParagraphFont"/>
+          <w:rFonts w:ascii="MS UI Gothic" w:eastAsia="MS UI Gothic" w:hAnsi="MS UI Gothic" w:cs="MS UI Gothic"/>
+          <w:b w:val="0"/>
+          <w:bCs w:val="0"/>
+          <w:i w:val="0"/>
+          <w:iCs w:val="0"/>
+          <w:caps w:val="0"/>
+          <w:smallCaps w:val="0"/>
+          <w:strike w:val="0"/>
+          <w:dstrike w:val="0"/>
+          <w:outline w:val="0"/>
+          <w:shadow w:val="0"/>
+          <w:emboss w:val="0"/>
+          <w:imprint w:val="0"/>
+          <w:noProof w:val="0"/>
+          <w:vanish w:val="0"/>
+          <w:color w:val="auto"/>
+          <w:spacing w:val="0"/>
+          <w:w w:val="100"/>
+          <w:kern w:val="0"/>
+          <w:position w:val="0"/>
+          <w:sz w:val="22"/>
+          <w:szCs w:val="22"/>
+          <w:highlight w:val="none"/>
+          <w:u w:val="none" w:color="auto"/>
+          <w:bdr w:val="none" w:sz="0" w:space="0" w:color="auto"/>
+          <w:shd w:val="clear" w:color="auto" w:fill="auto"/>
+          <w:vertAlign w:val="baseline"/>
+          <w:rtl w:val="0"/>
+          <w:cs w:val="0"/>
+          <w:lang w:val="en-US" w:eastAsia="ja-JP" w:bidi="ar-SA"/>
+        </w:rPr>
+        <w:t> </w:t>
       </w:r>
     </w:p>
     <w:p>
@@ -342,15 +1727,78 @@
           <w:ilvl w:val="0"/>
           <w:numId w:val="10"/>
         </w:numPr>
-      </w:pPr>
-      <w:r>
-        <w:rPr>
+        <w:bidi w:val="0"/>
+      </w:pPr>
+      <w:r>
+        <w:rPr>
+          <w:rStyle w:val="DefaultParagraphFont"/>
+          <w:rFonts w:ascii="MS UI Gothic" w:eastAsia="MS UI Gothic" w:hAnsi="MS UI Gothic" w:cs="MS UI Gothic"/>
           <w:b/>
           <w:bCs/>
-        </w:rPr>
-        <w:t>Collaborative Learning Communities:</w:t>
-      </w:r>
-      <w:r>
+          <w:i w:val="0"/>
+          <w:iCs w:val="0"/>
+          <w:caps w:val="0"/>
+          <w:smallCaps w:val="0"/>
+          <w:strike w:val="0"/>
+          <w:dstrike w:val="0"/>
+          <w:outline w:val="0"/>
+          <w:shadow w:val="0"/>
+          <w:emboss w:val="0"/>
+          <w:imprint w:val="0"/>
+          <w:noProof w:val="0"/>
+          <w:vanish w:val="0"/>
+          <w:color w:val="auto"/>
+          <w:spacing w:val="0"/>
+          <w:w w:val="100"/>
+          <w:kern w:val="0"/>
+          <w:position w:val="0"/>
+          <w:sz w:val="22"/>
+          <w:szCs w:val="22"/>
+          <w:highlight w:val="none"/>
+          <w:u w:val="none" w:color="auto"/>
+          <w:bdr w:val="none" w:sz="0" w:space="0" w:color="auto"/>
+          <w:shd w:val="clear" w:color="auto" w:fill="auto"/>
+          <w:vertAlign w:val="baseline"/>
+          <w:rtl w:val="0"/>
+          <w:cs w:val="0"/>
+          <w:lang w:val="en-US" w:eastAsia="ja-JP" w:bidi="ar-SA"/>
+        </w:rPr>
+        <w:t>共同学習コミュニティ:</w:t>
+      </w:r>
+      <w:r>
+        <w:rPr>
+          <w:rStyle w:val="DefaultParagraphFont"/>
+          <w:rFonts w:ascii="MS UI Gothic" w:eastAsia="MS UI Gothic" w:hAnsi="MS UI Gothic" w:cs="MS UI Gothic"/>
+          <w:b w:val="0"/>
+          <w:bCs w:val="0"/>
+          <w:i w:val="0"/>
+          <w:iCs w:val="0"/>
+          <w:caps w:val="0"/>
+          <w:smallCaps w:val="0"/>
+          <w:strike w:val="0"/>
+          <w:dstrike w:val="0"/>
+          <w:outline w:val="0"/>
+          <w:shadow w:val="0"/>
+          <w:emboss w:val="0"/>
+          <w:imprint w:val="0"/>
+          <w:noProof w:val="0"/>
+          <w:vanish w:val="0"/>
+          <w:color w:val="auto"/>
+          <w:spacing w:val="0"/>
+          <w:w w:val="100"/>
+          <w:kern w:val="0"/>
+          <w:position w:val="0"/>
+          <w:sz w:val="22"/>
+          <w:szCs w:val="22"/>
+          <w:highlight w:val="none"/>
+          <w:u w:val="none" w:color="auto"/>
+          <w:bdr w:val="none" w:sz="0" w:space="0" w:color="auto"/>
+          <w:shd w:val="clear" w:color="auto" w:fill="auto"/>
+          <w:vertAlign w:val="baseline"/>
+          <w:rtl w:val="0"/>
+          <w:cs w:val="0"/>
+          <w:lang w:val="en-US" w:eastAsia="ja-JP" w:bidi="ar-SA"/>
+        </w:rPr>
         <w:t> </w:t>
       </w:r>
     </w:p>
@@ -363,12 +1811,79 @@
         <w:tabs>
           <w:tab w:val="num" w:pos="720"/>
         </w:tabs>
-      </w:pPr>
-      <w:r>
-        <w:t>ContosoLearn</w:t>
-      </w:r>
-      <w:r>
-        <w:t xml:space="preserve"> fosters peer-to-peer learning. </w:t>
+        <w:bidi w:val="0"/>
+      </w:pPr>
+      <w:r>
+        <w:rPr>
+          <w:rStyle w:val="DefaultParagraphFont"/>
+          <w:rFonts w:ascii="MS UI Gothic" w:eastAsia="MS UI Gothic" w:hAnsi="MS UI Gothic" w:cs="MS UI Gothic"/>
+          <w:b w:val="0"/>
+          <w:bCs w:val="0"/>
+          <w:i w:val="0"/>
+          <w:iCs w:val="0"/>
+          <w:caps w:val="0"/>
+          <w:smallCaps w:val="0"/>
+          <w:strike w:val="0"/>
+          <w:dstrike w:val="0"/>
+          <w:outline w:val="0"/>
+          <w:shadow w:val="0"/>
+          <w:emboss w:val="0"/>
+          <w:imprint w:val="0"/>
+          <w:noProof w:val="0"/>
+          <w:vanish w:val="0"/>
+          <w:color w:val="auto"/>
+          <w:spacing w:val="0"/>
+          <w:w w:val="100"/>
+          <w:kern w:val="0"/>
+          <w:position w:val="0"/>
+          <w:sz w:val="22"/>
+          <w:szCs w:val="22"/>
+          <w:highlight w:val="none"/>
+          <w:u w:val="none" w:color="auto"/>
+          <w:bdr w:val="none" w:sz="0" w:space="0" w:color="auto"/>
+          <w:shd w:val="clear" w:color="auto" w:fill="auto"/>
+          <w:vertAlign w:val="baseline"/>
+          <w:rtl w:val="0"/>
+          <w:cs w:val="0"/>
+          <w:lang w:val="en-US" w:eastAsia="ja-JP" w:bidi="ar-SA"/>
+        </w:rPr>
+        <w:t>ContosoLearn はピアツーピア学習を促進します。</w:t>
+      </w:r>
+      <w:r>
+        <w:rPr>
+          <w:rStyle w:val="DefaultParagraphFont"/>
+          <w:rFonts w:ascii="MS UI Gothic" w:eastAsia="MS UI Gothic" w:hAnsi="MS UI Gothic" w:cs="MS UI Gothic"/>
+          <w:b w:val="0"/>
+          <w:bCs w:val="0"/>
+          <w:i w:val="0"/>
+          <w:iCs w:val="0"/>
+          <w:caps w:val="0"/>
+          <w:smallCaps w:val="0"/>
+          <w:strike w:val="0"/>
+          <w:dstrike w:val="0"/>
+          <w:outline w:val="0"/>
+          <w:shadow w:val="0"/>
+          <w:emboss w:val="0"/>
+          <w:imprint w:val="0"/>
+          <w:noProof w:val="0"/>
+          <w:vanish w:val="0"/>
+          <w:color w:val="auto"/>
+          <w:spacing w:val="0"/>
+          <w:w w:val="100"/>
+          <w:kern w:val="0"/>
+          <w:position w:val="0"/>
+          <w:sz w:val="22"/>
+          <w:szCs w:val="22"/>
+          <w:highlight w:val="none"/>
+          <w:u w:val="none" w:color="auto"/>
+          <w:bdr w:val="none" w:sz="0" w:space="0" w:color="auto"/>
+          <w:shd w:val="clear" w:color="auto" w:fill="auto"/>
+          <w:vertAlign w:val="baseline"/>
+          <w:rtl w:val="0"/>
+          <w:cs w:val="0"/>
+          <w:lang w:val="en-US" w:eastAsia="ja-JP" w:bidi="ar-SA"/>
+        </w:rPr>
+        <w:t> </w:t>
       </w:r>
     </w:p>
     <w:p>
@@ -380,9 +1895,79 @@
         <w:tabs>
           <w:tab w:val="num" w:pos="720"/>
         </w:tabs>
-      </w:pPr>
-      <w:r>
-        <w:t>Users can join topic-specific communities, participate in discussions, and share insights. </w:t>
+        <w:bidi w:val="0"/>
+      </w:pPr>
+      <w:r>
+        <w:rPr>
+          <w:rStyle w:val="DefaultParagraphFont"/>
+          <w:rFonts w:ascii="MS UI Gothic" w:eastAsia="MS UI Gothic" w:hAnsi="MS UI Gothic" w:cs="MS UI Gothic"/>
+          <w:b w:val="0"/>
+          <w:bCs w:val="0"/>
+          <w:i w:val="0"/>
+          <w:iCs w:val="0"/>
+          <w:caps w:val="0"/>
+          <w:smallCaps w:val="0"/>
+          <w:strike w:val="0"/>
+          <w:dstrike w:val="0"/>
+          <w:outline w:val="0"/>
+          <w:shadow w:val="0"/>
+          <w:emboss w:val="0"/>
+          <w:imprint w:val="0"/>
+          <w:noProof w:val="0"/>
+          <w:vanish w:val="0"/>
+          <w:color w:val="auto"/>
+          <w:spacing w:val="0"/>
+          <w:w w:val="100"/>
+          <w:kern w:val="0"/>
+          <w:position w:val="0"/>
+          <w:sz w:val="22"/>
+          <w:szCs w:val="22"/>
+          <w:highlight w:val="none"/>
+          <w:u w:val="none" w:color="auto"/>
+          <w:bdr w:val="none" w:sz="0" w:space="0" w:color="auto"/>
+          <w:shd w:val="clear" w:color="auto" w:fill="auto"/>
+          <w:vertAlign w:val="baseline"/>
+          <w:rtl w:val="0"/>
+          <w:cs w:val="0"/>
+          <w:lang w:val="en-US" w:eastAsia="ja-JP" w:bidi="ar-SA"/>
+        </w:rPr>
+        <w:t>ユーザーは、トピック固有のコミュニティに参加したり、ディスカッションに参加したり、インサイトを共有したりできます。</w:t>
+      </w:r>
+      <w:r>
+        <w:rPr>
+          <w:rStyle w:val="DefaultParagraphFont"/>
+          <w:rFonts w:ascii="MS UI Gothic" w:eastAsia="MS UI Gothic" w:hAnsi="MS UI Gothic" w:cs="MS UI Gothic"/>
+          <w:b w:val="0"/>
+          <w:bCs w:val="0"/>
+          <w:i w:val="0"/>
+          <w:iCs w:val="0"/>
+          <w:caps w:val="0"/>
+          <w:smallCaps w:val="0"/>
+          <w:strike w:val="0"/>
+          <w:dstrike w:val="0"/>
+          <w:outline w:val="0"/>
+          <w:shadow w:val="0"/>
+          <w:emboss w:val="0"/>
+          <w:imprint w:val="0"/>
+          <w:noProof w:val="0"/>
+          <w:vanish w:val="0"/>
+          <w:color w:val="auto"/>
+          <w:spacing w:val="0"/>
+          <w:w w:val="100"/>
+          <w:kern w:val="0"/>
+          <w:position w:val="0"/>
+          <w:sz w:val="22"/>
+          <w:szCs w:val="22"/>
+          <w:highlight w:val="none"/>
+          <w:u w:val="none" w:color="auto"/>
+          <w:bdr w:val="none" w:sz="0" w:space="0" w:color="auto"/>
+          <w:shd w:val="clear" w:color="auto" w:fill="auto"/>
+          <w:vertAlign w:val="baseline"/>
+          <w:rtl w:val="0"/>
+          <w:cs w:val="0"/>
+          <w:lang w:val="en-US" w:eastAsia="ja-JP" w:bidi="ar-SA"/>
+        </w:rPr>
+        <w:t> </w:t>
       </w:r>
     </w:p>
     <w:p>
@@ -394,9 +1979,79 @@
         <w:tabs>
           <w:tab w:val="num" w:pos="720"/>
         </w:tabs>
-      </w:pPr>
-      <w:r>
-        <w:t>AI algorithms match learners with compatible study groups. </w:t>
+        <w:bidi w:val="0"/>
+      </w:pPr>
+      <w:r>
+        <w:rPr>
+          <w:rStyle w:val="DefaultParagraphFont"/>
+          <w:rFonts w:ascii="MS UI Gothic" w:eastAsia="MS UI Gothic" w:hAnsi="MS UI Gothic" w:cs="MS UI Gothic"/>
+          <w:b w:val="0"/>
+          <w:bCs w:val="0"/>
+          <w:i w:val="0"/>
+          <w:iCs w:val="0"/>
+          <w:caps w:val="0"/>
+          <w:smallCaps w:val="0"/>
+          <w:strike w:val="0"/>
+          <w:dstrike w:val="0"/>
+          <w:outline w:val="0"/>
+          <w:shadow w:val="0"/>
+          <w:emboss w:val="0"/>
+          <w:imprint w:val="0"/>
+          <w:noProof w:val="0"/>
+          <w:vanish w:val="0"/>
+          <w:color w:val="auto"/>
+          <w:spacing w:val="0"/>
+          <w:w w:val="100"/>
+          <w:kern w:val="0"/>
+          <w:position w:val="0"/>
+          <w:sz w:val="22"/>
+          <w:szCs w:val="22"/>
+          <w:highlight w:val="none"/>
+          <w:u w:val="none" w:color="auto"/>
+          <w:bdr w:val="none" w:sz="0" w:space="0" w:color="auto"/>
+          <w:shd w:val="clear" w:color="auto" w:fill="auto"/>
+          <w:vertAlign w:val="baseline"/>
+          <w:rtl w:val="0"/>
+          <w:cs w:val="0"/>
+          <w:lang w:val="en-US" w:eastAsia="ja-JP" w:bidi="ar-SA"/>
+        </w:rPr>
+        <w:t>AI アルゴリズムは、学習者と、適合する学習グループのマッチングを行います。</w:t>
+      </w:r>
+      <w:r>
+        <w:rPr>
+          <w:rStyle w:val="DefaultParagraphFont"/>
+          <w:rFonts w:ascii="MS UI Gothic" w:eastAsia="MS UI Gothic" w:hAnsi="MS UI Gothic" w:cs="MS UI Gothic"/>
+          <w:b w:val="0"/>
+          <w:bCs w:val="0"/>
+          <w:i w:val="0"/>
+          <w:iCs w:val="0"/>
+          <w:caps w:val="0"/>
+          <w:smallCaps w:val="0"/>
+          <w:strike w:val="0"/>
+          <w:dstrike w:val="0"/>
+          <w:outline w:val="0"/>
+          <w:shadow w:val="0"/>
+          <w:emboss w:val="0"/>
+          <w:imprint w:val="0"/>
+          <w:noProof w:val="0"/>
+          <w:vanish w:val="0"/>
+          <w:color w:val="auto"/>
+          <w:spacing w:val="0"/>
+          <w:w w:val="100"/>
+          <w:kern w:val="0"/>
+          <w:position w:val="0"/>
+          <w:sz w:val="22"/>
+          <w:szCs w:val="22"/>
+          <w:highlight w:val="none"/>
+          <w:u w:val="none" w:color="auto"/>
+          <w:bdr w:val="none" w:sz="0" w:space="0" w:color="auto"/>
+          <w:shd w:val="clear" w:color="auto" w:fill="auto"/>
+          <w:vertAlign w:val="baseline"/>
+          <w:rtl w:val="0"/>
+          <w:cs w:val="0"/>
+          <w:lang w:val="en-US" w:eastAsia="ja-JP" w:bidi="ar-SA"/>
+        </w:rPr>
+        <w:t> </w:t>
       </w:r>
     </w:p>
     <w:p>
@@ -405,15 +2060,78 @@
           <w:ilvl w:val="0"/>
           <w:numId w:val="12"/>
         </w:numPr>
-      </w:pPr>
-      <w:r>
-        <w:rPr>
+        <w:bidi w:val="0"/>
+      </w:pPr>
+      <w:r>
+        <w:rPr>
+          <w:rStyle w:val="DefaultParagraphFont"/>
+          <w:rFonts w:ascii="MS UI Gothic" w:eastAsia="MS UI Gothic" w:hAnsi="MS UI Gothic" w:cs="MS UI Gothic"/>
           <w:b/>
           <w:bCs/>
-        </w:rPr>
-        <w:t>Job Market Insights:</w:t>
-      </w:r>
-      <w:r>
+          <w:i w:val="0"/>
+          <w:iCs w:val="0"/>
+          <w:caps w:val="0"/>
+          <w:smallCaps w:val="0"/>
+          <w:strike w:val="0"/>
+          <w:dstrike w:val="0"/>
+          <w:outline w:val="0"/>
+          <w:shadow w:val="0"/>
+          <w:emboss w:val="0"/>
+          <w:imprint w:val="0"/>
+          <w:noProof w:val="0"/>
+          <w:vanish w:val="0"/>
+          <w:color w:val="auto"/>
+          <w:spacing w:val="0"/>
+          <w:w w:val="100"/>
+          <w:kern w:val="0"/>
+          <w:position w:val="0"/>
+          <w:sz w:val="22"/>
+          <w:szCs w:val="22"/>
+          <w:highlight w:val="none"/>
+          <w:u w:val="none" w:color="auto"/>
+          <w:bdr w:val="none" w:sz="0" w:space="0" w:color="auto"/>
+          <w:shd w:val="clear" w:color="auto" w:fill="auto"/>
+          <w:vertAlign w:val="baseline"/>
+          <w:rtl w:val="0"/>
+          <w:cs w:val="0"/>
+          <w:lang w:val="en-US" w:eastAsia="ja-JP" w:bidi="ar-SA"/>
+        </w:rPr>
+        <w:t>雇用市場に関するインサイト:</w:t>
+      </w:r>
+      <w:r>
+        <w:rPr>
+          <w:rStyle w:val="DefaultParagraphFont"/>
+          <w:rFonts w:ascii="MS UI Gothic" w:eastAsia="MS UI Gothic" w:hAnsi="MS UI Gothic" w:cs="MS UI Gothic"/>
+          <w:b w:val="0"/>
+          <w:bCs w:val="0"/>
+          <w:i w:val="0"/>
+          <w:iCs w:val="0"/>
+          <w:caps w:val="0"/>
+          <w:smallCaps w:val="0"/>
+          <w:strike w:val="0"/>
+          <w:dstrike w:val="0"/>
+          <w:outline w:val="0"/>
+          <w:shadow w:val="0"/>
+          <w:emboss w:val="0"/>
+          <w:imprint w:val="0"/>
+          <w:noProof w:val="0"/>
+          <w:vanish w:val="0"/>
+          <w:color w:val="auto"/>
+          <w:spacing w:val="0"/>
+          <w:w w:val="100"/>
+          <w:kern w:val="0"/>
+          <w:position w:val="0"/>
+          <w:sz w:val="22"/>
+          <w:szCs w:val="22"/>
+          <w:highlight w:val="none"/>
+          <w:u w:val="none" w:color="auto"/>
+          <w:bdr w:val="none" w:sz="0" w:space="0" w:color="auto"/>
+          <w:shd w:val="clear" w:color="auto" w:fill="auto"/>
+          <w:vertAlign w:val="baseline"/>
+          <w:rtl w:val="0"/>
+          <w:cs w:val="0"/>
+          <w:lang w:val="en-US" w:eastAsia="ja-JP" w:bidi="ar-SA"/>
+        </w:rPr>
         <w:t> </w:t>
       </w:r>
     </w:p>
@@ -426,13 +2144,79 @@
         <w:tabs>
           <w:tab w:val="num" w:pos="720"/>
         </w:tabs>
-      </w:pPr>
-      <w:r>
-        <w:lastRenderedPageBreak/>
-        <w:t>ContosoLearn</w:t>
-      </w:r>
-      <w:r>
-        <w:t xml:space="preserve"> provides real-time data on in-demand skills and job opportunities. </w:t>
+        <w:bidi w:val="0"/>
+      </w:pPr>
+      <w:r>
+        <w:rPr>
+          <w:rStyle w:val="DefaultParagraphFont"/>
+          <w:rFonts w:ascii="MS UI Gothic" w:eastAsia="MS UI Gothic" w:hAnsi="MS UI Gothic" w:cs="MS UI Gothic"/>
+          <w:b w:val="0"/>
+          <w:bCs w:val="0"/>
+          <w:i w:val="0"/>
+          <w:iCs w:val="0"/>
+          <w:caps w:val="0"/>
+          <w:smallCaps w:val="0"/>
+          <w:strike w:val="0"/>
+          <w:dstrike w:val="0"/>
+          <w:outline w:val="0"/>
+          <w:shadow w:val="0"/>
+          <w:emboss w:val="0"/>
+          <w:imprint w:val="0"/>
+          <w:noProof w:val="0"/>
+          <w:vanish w:val="0"/>
+          <w:color w:val="auto"/>
+          <w:spacing w:val="0"/>
+          <w:w w:val="100"/>
+          <w:kern w:val="0"/>
+          <w:position w:val="0"/>
+          <w:sz w:val="22"/>
+          <w:szCs w:val="22"/>
+          <w:highlight w:val="none"/>
+          <w:u w:val="none" w:color="auto"/>
+          <w:bdr w:val="none" w:sz="0" w:space="0" w:color="auto"/>
+          <w:shd w:val="clear" w:color="auto" w:fill="auto"/>
+          <w:vertAlign w:val="baseline"/>
+          <w:rtl w:val="0"/>
+          <w:cs w:val="0"/>
+          <w:lang w:val="en-US" w:eastAsia="ja-JP" w:bidi="ar-SA"/>
+        </w:rPr>
+        <w:t>ContosoLearn は、需要の高いスキルと就業の機会に関するリアルタイム データを提供します。</w:t>
+      </w:r>
+      <w:r>
+        <w:rPr>
+          <w:rStyle w:val="DefaultParagraphFont"/>
+          <w:rFonts w:ascii="MS UI Gothic" w:eastAsia="MS UI Gothic" w:hAnsi="MS UI Gothic" w:cs="MS UI Gothic"/>
+          <w:b w:val="0"/>
+          <w:bCs w:val="0"/>
+          <w:i w:val="0"/>
+          <w:iCs w:val="0"/>
+          <w:caps w:val="0"/>
+          <w:smallCaps w:val="0"/>
+          <w:strike w:val="0"/>
+          <w:dstrike w:val="0"/>
+          <w:outline w:val="0"/>
+          <w:shadow w:val="0"/>
+          <w:emboss w:val="0"/>
+          <w:imprint w:val="0"/>
+          <w:noProof w:val="0"/>
+          <w:vanish w:val="0"/>
+          <w:color w:val="auto"/>
+          <w:spacing w:val="0"/>
+          <w:w w:val="100"/>
+          <w:kern w:val="0"/>
+          <w:position w:val="0"/>
+          <w:sz w:val="22"/>
+          <w:szCs w:val="22"/>
+          <w:highlight w:val="none"/>
+          <w:u w:val="none" w:color="auto"/>
+          <w:bdr w:val="none" w:sz="0" w:space="0" w:color="auto"/>
+          <w:shd w:val="clear" w:color="auto" w:fill="auto"/>
+          <w:vertAlign w:val="baseline"/>
+          <w:rtl w:val="0"/>
+          <w:cs w:val="0"/>
+          <w:lang w:val="en-US" w:eastAsia="ja-JP" w:bidi="ar-SA"/>
+        </w:rPr>
+        <w:t> </w:t>
       </w:r>
     </w:p>
     <w:p>
@@ -444,9 +2228,79 @@
         <w:tabs>
           <w:tab w:val="num" w:pos="720"/>
         </w:tabs>
-      </w:pPr>
-      <w:r>
-        <w:t>Users receive alerts about emerging trends and skill requirements. </w:t>
+        <w:bidi w:val="0"/>
+      </w:pPr>
+      <w:r>
+        <w:rPr>
+          <w:rStyle w:val="DefaultParagraphFont"/>
+          <w:rFonts w:ascii="MS UI Gothic" w:eastAsia="MS UI Gothic" w:hAnsi="MS UI Gothic" w:cs="MS UI Gothic"/>
+          <w:b w:val="0"/>
+          <w:bCs w:val="0"/>
+          <w:i w:val="0"/>
+          <w:iCs w:val="0"/>
+          <w:caps w:val="0"/>
+          <w:smallCaps w:val="0"/>
+          <w:strike w:val="0"/>
+          <w:dstrike w:val="0"/>
+          <w:outline w:val="0"/>
+          <w:shadow w:val="0"/>
+          <w:emboss w:val="0"/>
+          <w:imprint w:val="0"/>
+          <w:noProof w:val="0"/>
+          <w:vanish w:val="0"/>
+          <w:color w:val="auto"/>
+          <w:spacing w:val="0"/>
+          <w:w w:val="100"/>
+          <w:kern w:val="0"/>
+          <w:position w:val="0"/>
+          <w:sz w:val="22"/>
+          <w:szCs w:val="22"/>
+          <w:highlight w:val="none"/>
+          <w:u w:val="none" w:color="auto"/>
+          <w:bdr w:val="none" w:sz="0" w:space="0" w:color="auto"/>
+          <w:shd w:val="clear" w:color="auto" w:fill="auto"/>
+          <w:vertAlign w:val="baseline"/>
+          <w:rtl w:val="0"/>
+          <w:cs w:val="0"/>
+          <w:lang w:val="en-US" w:eastAsia="ja-JP" w:bidi="ar-SA"/>
+        </w:rPr>
+        <w:t>ユーザーは、最新動向とスキル要件に関するアラートを受け取ります。</w:t>
+      </w:r>
+      <w:r>
+        <w:rPr>
+          <w:rStyle w:val="DefaultParagraphFont"/>
+          <w:rFonts w:ascii="MS UI Gothic" w:eastAsia="MS UI Gothic" w:hAnsi="MS UI Gothic" w:cs="MS UI Gothic"/>
+          <w:b w:val="0"/>
+          <w:bCs w:val="0"/>
+          <w:i w:val="0"/>
+          <w:iCs w:val="0"/>
+          <w:caps w:val="0"/>
+          <w:smallCaps w:val="0"/>
+          <w:strike w:val="0"/>
+          <w:dstrike w:val="0"/>
+          <w:outline w:val="0"/>
+          <w:shadow w:val="0"/>
+          <w:emboss w:val="0"/>
+          <w:imprint w:val="0"/>
+          <w:noProof w:val="0"/>
+          <w:vanish w:val="0"/>
+          <w:color w:val="auto"/>
+          <w:spacing w:val="0"/>
+          <w:w w:val="100"/>
+          <w:kern w:val="0"/>
+          <w:position w:val="0"/>
+          <w:sz w:val="22"/>
+          <w:szCs w:val="22"/>
+          <w:highlight w:val="none"/>
+          <w:u w:val="none" w:color="auto"/>
+          <w:bdr w:val="none" w:sz="0" w:space="0" w:color="auto"/>
+          <w:shd w:val="clear" w:color="auto" w:fill="auto"/>
+          <w:vertAlign w:val="baseline"/>
+          <w:rtl w:val="0"/>
+          <w:cs w:val="0"/>
+          <w:lang w:val="en-US" w:eastAsia="ja-JP" w:bidi="ar-SA"/>
+        </w:rPr>
+        <w:t> </w:t>
       </w:r>
     </w:p>
     <w:p>
@@ -458,9 +2312,79 @@
         <w:tabs>
           <w:tab w:val="num" w:pos="720"/>
         </w:tabs>
-      </w:pPr>
-      <w:r>
-        <w:t>It helps learners stay ahead in their careers. </w:t>
+        <w:bidi w:val="0"/>
+      </w:pPr>
+      <w:r>
+        <w:rPr>
+          <w:rStyle w:val="DefaultParagraphFont"/>
+          <w:rFonts w:ascii="MS UI Gothic" w:eastAsia="MS UI Gothic" w:hAnsi="MS UI Gothic" w:cs="MS UI Gothic"/>
+          <w:b w:val="0"/>
+          <w:bCs w:val="0"/>
+          <w:i w:val="0"/>
+          <w:iCs w:val="0"/>
+          <w:caps w:val="0"/>
+          <w:smallCaps w:val="0"/>
+          <w:strike w:val="0"/>
+          <w:dstrike w:val="0"/>
+          <w:outline w:val="0"/>
+          <w:shadow w:val="0"/>
+          <w:emboss w:val="0"/>
+          <w:imprint w:val="0"/>
+          <w:noProof w:val="0"/>
+          <w:vanish w:val="0"/>
+          <w:color w:val="auto"/>
+          <w:spacing w:val="0"/>
+          <w:w w:val="100"/>
+          <w:kern w:val="0"/>
+          <w:position w:val="0"/>
+          <w:sz w:val="22"/>
+          <w:szCs w:val="22"/>
+          <w:highlight w:val="none"/>
+          <w:u w:val="none" w:color="auto"/>
+          <w:bdr w:val="none" w:sz="0" w:space="0" w:color="auto"/>
+          <w:shd w:val="clear" w:color="auto" w:fill="auto"/>
+          <w:vertAlign w:val="baseline"/>
+          <w:rtl w:val="0"/>
+          <w:cs w:val="0"/>
+          <w:lang w:val="en-US" w:eastAsia="ja-JP" w:bidi="ar-SA"/>
+        </w:rPr>
+        <w:t>これは、学習者が常に自分の職業で後れを取らないようにするうえで役に立ちます。</w:t>
+      </w:r>
+      <w:r>
+        <w:rPr>
+          <w:rStyle w:val="DefaultParagraphFont"/>
+          <w:rFonts w:ascii="MS UI Gothic" w:eastAsia="MS UI Gothic" w:hAnsi="MS UI Gothic" w:cs="MS UI Gothic"/>
+          <w:b w:val="0"/>
+          <w:bCs w:val="0"/>
+          <w:i w:val="0"/>
+          <w:iCs w:val="0"/>
+          <w:caps w:val="0"/>
+          <w:smallCaps w:val="0"/>
+          <w:strike w:val="0"/>
+          <w:dstrike w:val="0"/>
+          <w:outline w:val="0"/>
+          <w:shadow w:val="0"/>
+          <w:emboss w:val="0"/>
+          <w:imprint w:val="0"/>
+          <w:noProof w:val="0"/>
+          <w:vanish w:val="0"/>
+          <w:color w:val="auto"/>
+          <w:spacing w:val="0"/>
+          <w:w w:val="100"/>
+          <w:kern w:val="0"/>
+          <w:position w:val="0"/>
+          <w:sz w:val="22"/>
+          <w:szCs w:val="22"/>
+          <w:highlight w:val="none"/>
+          <w:u w:val="none" w:color="auto"/>
+          <w:bdr w:val="none" w:sz="0" w:space="0" w:color="auto"/>
+          <w:shd w:val="clear" w:color="auto" w:fill="auto"/>
+          <w:vertAlign w:val="baseline"/>
+          <w:rtl w:val="0"/>
+          <w:cs w:val="0"/>
+          <w:lang w:val="en-US" w:eastAsia="ja-JP" w:bidi="ar-SA"/>
+        </w:rPr>
+        <w:t> </w:t>
       </w:r>
     </w:p>
     <w:p>
@@ -469,15 +2393,78 @@
           <w:ilvl w:val="0"/>
           <w:numId w:val="14"/>
         </w:numPr>
-      </w:pPr>
-      <w:r>
-        <w:rPr>
+        <w:bidi w:val="0"/>
+      </w:pPr>
+      <w:r>
+        <w:rPr>
+          <w:rStyle w:val="DefaultParagraphFont"/>
+          <w:rFonts w:ascii="MS UI Gothic" w:eastAsia="MS UI Gothic" w:hAnsi="MS UI Gothic" w:cs="MS UI Gothic"/>
           <w:b/>
           <w:bCs/>
-        </w:rPr>
-        <w:t>Interactive AI Tutors:</w:t>
-      </w:r>
-      <w:r>
+          <w:i w:val="0"/>
+          <w:iCs w:val="0"/>
+          <w:caps w:val="0"/>
+          <w:smallCaps w:val="0"/>
+          <w:strike w:val="0"/>
+          <w:dstrike w:val="0"/>
+          <w:outline w:val="0"/>
+          <w:shadow w:val="0"/>
+          <w:emboss w:val="0"/>
+          <w:imprint w:val="0"/>
+          <w:noProof w:val="0"/>
+          <w:vanish w:val="0"/>
+          <w:color w:val="auto"/>
+          <w:spacing w:val="0"/>
+          <w:w w:val="100"/>
+          <w:kern w:val="0"/>
+          <w:position w:val="0"/>
+          <w:sz w:val="22"/>
+          <w:szCs w:val="22"/>
+          <w:highlight w:val="none"/>
+          <w:u w:val="none" w:color="auto"/>
+          <w:bdr w:val="none" w:sz="0" w:space="0" w:color="auto"/>
+          <w:shd w:val="clear" w:color="auto" w:fill="auto"/>
+          <w:vertAlign w:val="baseline"/>
+          <w:rtl w:val="0"/>
+          <w:cs w:val="0"/>
+          <w:lang w:val="en-US" w:eastAsia="ja-JP" w:bidi="ar-SA"/>
+        </w:rPr>
+        <w:t>対話型 AI チューター:</w:t>
+      </w:r>
+      <w:r>
+        <w:rPr>
+          <w:rStyle w:val="DefaultParagraphFont"/>
+          <w:rFonts w:ascii="MS UI Gothic" w:eastAsia="MS UI Gothic" w:hAnsi="MS UI Gothic" w:cs="MS UI Gothic"/>
+          <w:b w:val="0"/>
+          <w:bCs w:val="0"/>
+          <w:i w:val="0"/>
+          <w:iCs w:val="0"/>
+          <w:caps w:val="0"/>
+          <w:smallCaps w:val="0"/>
+          <w:strike w:val="0"/>
+          <w:dstrike w:val="0"/>
+          <w:outline w:val="0"/>
+          <w:shadow w:val="0"/>
+          <w:emboss w:val="0"/>
+          <w:imprint w:val="0"/>
+          <w:noProof w:val="0"/>
+          <w:vanish w:val="0"/>
+          <w:color w:val="auto"/>
+          <w:spacing w:val="0"/>
+          <w:w w:val="100"/>
+          <w:kern w:val="0"/>
+          <w:position w:val="0"/>
+          <w:sz w:val="22"/>
+          <w:szCs w:val="22"/>
+          <w:highlight w:val="none"/>
+          <w:u w:val="none" w:color="auto"/>
+          <w:bdr w:val="none" w:sz="0" w:space="0" w:color="auto"/>
+          <w:shd w:val="clear" w:color="auto" w:fill="auto"/>
+          <w:vertAlign w:val="baseline"/>
+          <w:rtl w:val="0"/>
+          <w:cs w:val="0"/>
+          <w:lang w:val="en-US" w:eastAsia="ja-JP" w:bidi="ar-SA"/>
+        </w:rPr>
         <w:t> </w:t>
       </w:r>
     </w:p>
@@ -490,12 +2477,79 @@
         <w:tabs>
           <w:tab w:val="num" w:pos="720"/>
         </w:tabs>
-      </w:pPr>
-      <w:r>
-        <w:t>ContosoLearn</w:t>
-      </w:r>
-      <w:r>
-        <w:t xml:space="preserve"> offers interactive chatbots and virtual tutors. </w:t>
+        <w:bidi w:val="0"/>
+      </w:pPr>
+      <w:r>
+        <w:rPr>
+          <w:rStyle w:val="DefaultParagraphFont"/>
+          <w:rFonts w:ascii="MS UI Gothic" w:eastAsia="MS UI Gothic" w:hAnsi="MS UI Gothic" w:cs="MS UI Gothic"/>
+          <w:b w:val="0"/>
+          <w:bCs w:val="0"/>
+          <w:i w:val="0"/>
+          <w:iCs w:val="0"/>
+          <w:caps w:val="0"/>
+          <w:smallCaps w:val="0"/>
+          <w:strike w:val="0"/>
+          <w:dstrike w:val="0"/>
+          <w:outline w:val="0"/>
+          <w:shadow w:val="0"/>
+          <w:emboss w:val="0"/>
+          <w:imprint w:val="0"/>
+          <w:noProof w:val="0"/>
+          <w:vanish w:val="0"/>
+          <w:color w:val="auto"/>
+          <w:spacing w:val="0"/>
+          <w:w w:val="100"/>
+          <w:kern w:val="0"/>
+          <w:position w:val="0"/>
+          <w:sz w:val="22"/>
+          <w:szCs w:val="22"/>
+          <w:highlight w:val="none"/>
+          <w:u w:val="none" w:color="auto"/>
+          <w:bdr w:val="none" w:sz="0" w:space="0" w:color="auto"/>
+          <w:shd w:val="clear" w:color="auto" w:fill="auto"/>
+          <w:vertAlign w:val="baseline"/>
+          <w:rtl w:val="0"/>
+          <w:cs w:val="0"/>
+          <w:lang w:val="en-US" w:eastAsia="ja-JP" w:bidi="ar-SA"/>
+        </w:rPr>
+        <w:t>ContosoLearn には、対話型のチャットボットと仮想チューターが用意されています。</w:t>
+      </w:r>
+      <w:r>
+        <w:rPr>
+          <w:rStyle w:val="DefaultParagraphFont"/>
+          <w:rFonts w:ascii="MS UI Gothic" w:eastAsia="MS UI Gothic" w:hAnsi="MS UI Gothic" w:cs="MS UI Gothic"/>
+          <w:b w:val="0"/>
+          <w:bCs w:val="0"/>
+          <w:i w:val="0"/>
+          <w:iCs w:val="0"/>
+          <w:caps w:val="0"/>
+          <w:smallCaps w:val="0"/>
+          <w:strike w:val="0"/>
+          <w:dstrike w:val="0"/>
+          <w:outline w:val="0"/>
+          <w:shadow w:val="0"/>
+          <w:emboss w:val="0"/>
+          <w:imprint w:val="0"/>
+          <w:noProof w:val="0"/>
+          <w:vanish w:val="0"/>
+          <w:color w:val="auto"/>
+          <w:spacing w:val="0"/>
+          <w:w w:val="100"/>
+          <w:kern w:val="0"/>
+          <w:position w:val="0"/>
+          <w:sz w:val="22"/>
+          <w:szCs w:val="22"/>
+          <w:highlight w:val="none"/>
+          <w:u w:val="none" w:color="auto"/>
+          <w:bdr w:val="none" w:sz="0" w:space="0" w:color="auto"/>
+          <w:shd w:val="clear" w:color="auto" w:fill="auto"/>
+          <w:vertAlign w:val="baseline"/>
+          <w:rtl w:val="0"/>
+          <w:cs w:val="0"/>
+          <w:lang w:val="en-US" w:eastAsia="ja-JP" w:bidi="ar-SA"/>
+        </w:rPr>
+        <w:t> </w:t>
       </w:r>
     </w:p>
     <w:p>
@@ -507,9 +2561,79 @@
         <w:tabs>
           <w:tab w:val="num" w:pos="720"/>
         </w:tabs>
-      </w:pPr>
-      <w:r>
-        <w:t>Users can ask questions, seek explanations, and receive instant feedback. </w:t>
+        <w:bidi w:val="0"/>
+      </w:pPr>
+      <w:r>
+        <w:rPr>
+          <w:rStyle w:val="DefaultParagraphFont"/>
+          <w:rFonts w:ascii="MS UI Gothic" w:eastAsia="MS UI Gothic" w:hAnsi="MS UI Gothic" w:cs="MS UI Gothic"/>
+          <w:b w:val="0"/>
+          <w:bCs w:val="0"/>
+          <w:i w:val="0"/>
+          <w:iCs w:val="0"/>
+          <w:caps w:val="0"/>
+          <w:smallCaps w:val="0"/>
+          <w:strike w:val="0"/>
+          <w:dstrike w:val="0"/>
+          <w:outline w:val="0"/>
+          <w:shadow w:val="0"/>
+          <w:emboss w:val="0"/>
+          <w:imprint w:val="0"/>
+          <w:noProof w:val="0"/>
+          <w:vanish w:val="0"/>
+          <w:color w:val="auto"/>
+          <w:spacing w:val="0"/>
+          <w:w w:val="100"/>
+          <w:kern w:val="0"/>
+          <w:position w:val="0"/>
+          <w:sz w:val="22"/>
+          <w:szCs w:val="22"/>
+          <w:highlight w:val="none"/>
+          <w:u w:val="none" w:color="auto"/>
+          <w:bdr w:val="none" w:sz="0" w:space="0" w:color="auto"/>
+          <w:shd w:val="clear" w:color="auto" w:fill="auto"/>
+          <w:vertAlign w:val="baseline"/>
+          <w:rtl w:val="0"/>
+          <w:cs w:val="0"/>
+          <w:lang w:val="en-US" w:eastAsia="ja-JP" w:bidi="ar-SA"/>
+        </w:rPr>
+        <w:t>ユーザーは質問をしたり、説明を探したり、即座にフィードバックを受け取ったりすることができます。</w:t>
+      </w:r>
+      <w:r>
+        <w:rPr>
+          <w:rStyle w:val="DefaultParagraphFont"/>
+          <w:rFonts w:ascii="MS UI Gothic" w:eastAsia="MS UI Gothic" w:hAnsi="MS UI Gothic" w:cs="MS UI Gothic"/>
+          <w:b w:val="0"/>
+          <w:bCs w:val="0"/>
+          <w:i w:val="0"/>
+          <w:iCs w:val="0"/>
+          <w:caps w:val="0"/>
+          <w:smallCaps w:val="0"/>
+          <w:strike w:val="0"/>
+          <w:dstrike w:val="0"/>
+          <w:outline w:val="0"/>
+          <w:shadow w:val="0"/>
+          <w:emboss w:val="0"/>
+          <w:imprint w:val="0"/>
+          <w:noProof w:val="0"/>
+          <w:vanish w:val="0"/>
+          <w:color w:val="auto"/>
+          <w:spacing w:val="0"/>
+          <w:w w:val="100"/>
+          <w:kern w:val="0"/>
+          <w:position w:val="0"/>
+          <w:sz w:val="22"/>
+          <w:szCs w:val="22"/>
+          <w:highlight w:val="none"/>
+          <w:u w:val="none" w:color="auto"/>
+          <w:bdr w:val="none" w:sz="0" w:space="0" w:color="auto"/>
+          <w:shd w:val="clear" w:color="auto" w:fill="auto"/>
+          <w:vertAlign w:val="baseline"/>
+          <w:rtl w:val="0"/>
+          <w:cs w:val="0"/>
+          <w:lang w:val="en-US" w:eastAsia="ja-JP" w:bidi="ar-SA"/>
+        </w:rPr>
+        <w:t> </w:t>
       </w:r>
     </w:p>
     <w:p>
@@ -521,20 +2645,191 @@
         <w:tabs>
           <w:tab w:val="num" w:pos="720"/>
         </w:tabs>
-      </w:pPr>
-      <w:r>
-        <w:t>AI tutors adapt to users' learning styles and pace. </w:t>
+        <w:bidi w:val="0"/>
+      </w:pPr>
+      <w:r>
+        <w:rPr>
+          <w:rStyle w:val="DefaultParagraphFont"/>
+          <w:rFonts w:ascii="MS UI Gothic" w:eastAsia="MS UI Gothic" w:hAnsi="MS UI Gothic" w:cs="MS UI Gothic"/>
+          <w:b w:val="0"/>
+          <w:bCs w:val="0"/>
+          <w:i w:val="0"/>
+          <w:iCs w:val="0"/>
+          <w:caps w:val="0"/>
+          <w:smallCaps w:val="0"/>
+          <w:strike w:val="0"/>
+          <w:dstrike w:val="0"/>
+          <w:outline w:val="0"/>
+          <w:shadow w:val="0"/>
+          <w:emboss w:val="0"/>
+          <w:imprint w:val="0"/>
+          <w:noProof w:val="0"/>
+          <w:vanish w:val="0"/>
+          <w:color w:val="auto"/>
+          <w:spacing w:val="0"/>
+          <w:w w:val="100"/>
+          <w:kern w:val="0"/>
+          <w:position w:val="0"/>
+          <w:sz w:val="22"/>
+          <w:szCs w:val="22"/>
+          <w:highlight w:val="none"/>
+          <w:u w:val="none" w:color="auto"/>
+          <w:bdr w:val="none" w:sz="0" w:space="0" w:color="auto"/>
+          <w:shd w:val="clear" w:color="auto" w:fill="auto"/>
+          <w:vertAlign w:val="baseline"/>
+          <w:rtl w:val="0"/>
+          <w:cs w:val="0"/>
+          <w:lang w:val="en-US" w:eastAsia="ja-JP" w:bidi="ar-SA"/>
+        </w:rPr>
+        <w:t>AI チューターは、ユーザーの学習スタイルおよびペースに合わせます。</w:t>
+      </w:r>
+      <w:r>
+        <w:rPr>
+          <w:rStyle w:val="DefaultParagraphFont"/>
+          <w:rFonts w:ascii="MS UI Gothic" w:eastAsia="MS UI Gothic" w:hAnsi="MS UI Gothic" w:cs="MS UI Gothic"/>
+          <w:b w:val="0"/>
+          <w:bCs w:val="0"/>
+          <w:i w:val="0"/>
+          <w:iCs w:val="0"/>
+          <w:caps w:val="0"/>
+          <w:smallCaps w:val="0"/>
+          <w:strike w:val="0"/>
+          <w:dstrike w:val="0"/>
+          <w:outline w:val="0"/>
+          <w:shadow w:val="0"/>
+          <w:emboss w:val="0"/>
+          <w:imprint w:val="0"/>
+          <w:noProof w:val="0"/>
+          <w:vanish w:val="0"/>
+          <w:color w:val="auto"/>
+          <w:spacing w:val="0"/>
+          <w:w w:val="100"/>
+          <w:kern w:val="0"/>
+          <w:position w:val="0"/>
+          <w:sz w:val="22"/>
+          <w:szCs w:val="22"/>
+          <w:highlight w:val="none"/>
+          <w:u w:val="none" w:color="auto"/>
+          <w:bdr w:val="none" w:sz="0" w:space="0" w:color="auto"/>
+          <w:shd w:val="clear" w:color="auto" w:fill="auto"/>
+          <w:vertAlign w:val="baseline"/>
+          <w:rtl w:val="0"/>
+          <w:cs w:val="0"/>
+          <w:lang w:val="en-US" w:eastAsia="ja-JP" w:bidi="ar-SA"/>
+        </w:rPr>
+        <w:t> </w:t>
       </w:r>
     </w:p>
     <w:p>
-      <w:r>
-        <w:rPr>
+      <w:pPr>
+        <w:bidi w:val="0"/>
+      </w:pPr>
+      <w:r>
+        <w:rPr>
+          <w:rStyle w:val="DefaultParagraphFont"/>
+          <w:rFonts w:ascii="MS UI Gothic" w:eastAsia="MS UI Gothic" w:hAnsi="MS UI Gothic" w:cs="MS UI Gothic"/>
           <w:b/>
           <w:bCs/>
-        </w:rPr>
-        <w:t>Monetization:</w:t>
-      </w:r>
-      <w:r>
+          <w:i w:val="0"/>
+          <w:iCs w:val="0"/>
+          <w:caps w:val="0"/>
+          <w:smallCaps w:val="0"/>
+          <w:strike w:val="0"/>
+          <w:dstrike w:val="0"/>
+          <w:outline w:val="0"/>
+          <w:shadow w:val="0"/>
+          <w:emboss w:val="0"/>
+          <w:imprint w:val="0"/>
+          <w:noProof w:val="0"/>
+          <w:vanish w:val="0"/>
+          <w:color w:val="auto"/>
+          <w:spacing w:val="0"/>
+          <w:w w:val="100"/>
+          <w:kern w:val="0"/>
+          <w:position w:val="0"/>
+          <w:sz w:val="22"/>
+          <w:szCs w:val="22"/>
+          <w:highlight w:val="none"/>
+          <w:u w:val="none" w:color="auto"/>
+          <w:bdr w:val="none" w:sz="0" w:space="0" w:color="auto"/>
+          <w:shd w:val="clear" w:color="auto" w:fill="auto"/>
+          <w:vertAlign w:val="baseline"/>
+          <w:rtl w:val="0"/>
+          <w:cs w:val="0"/>
+          <w:lang w:val="en-US" w:eastAsia="ja-JP" w:bidi="ar-SA"/>
+        </w:rPr>
+        <w:t>収益化</w:t>
+      </w:r>
+      <w:r>
+        <w:rPr>
+          <w:rStyle w:val="DefaultParagraphFont"/>
+          <w:rFonts w:ascii="MS UI Gothic" w:eastAsia="MS UI Gothic" w:hAnsi="MS UI Gothic" w:cs="MS UI Gothic"/>
+          <w:b w:val="0"/>
+          <w:bCs w:val="0"/>
+          <w:i w:val="0"/>
+          <w:iCs w:val="0"/>
+          <w:caps w:val="0"/>
+          <w:smallCaps w:val="0"/>
+          <w:strike w:val="0"/>
+          <w:dstrike w:val="0"/>
+          <w:outline w:val="0"/>
+          <w:shadow w:val="0"/>
+          <w:emboss w:val="0"/>
+          <w:imprint w:val="0"/>
+          <w:noProof w:val="0"/>
+          <w:vanish w:val="0"/>
+          <w:color w:val="auto"/>
+          <w:spacing w:val="0"/>
+          <w:w w:val="100"/>
+          <w:kern w:val="0"/>
+          <w:position w:val="0"/>
+          <w:sz w:val="22"/>
+          <w:szCs w:val="22"/>
+          <w:highlight w:val="none"/>
+          <w:u w:val="none" w:color="auto"/>
+          <w:bdr w:val="none" w:sz="0" w:space="0" w:color="auto"/>
+          <w:shd w:val="clear" w:color="auto" w:fill="auto"/>
+          <w:vertAlign w:val="baseline"/>
+          <w:rtl w:val="0"/>
+          <w:cs w:val="0"/>
+          <w:lang w:val="en-US" w:eastAsia="ja-JP" w:bidi="ar-SA"/>
+        </w:rPr>
+        <w:t>:</w:t>
+      </w:r>
+      <w:r>
+        <w:rPr>
+          <w:rStyle w:val="DefaultParagraphFont"/>
+          <w:rFonts w:ascii="MS UI Gothic" w:eastAsia="MS UI Gothic" w:hAnsi="MS UI Gothic" w:cs="MS UI Gothic"/>
+          <w:b w:val="0"/>
+          <w:bCs w:val="0"/>
+          <w:i w:val="0"/>
+          <w:iCs w:val="0"/>
+          <w:caps w:val="0"/>
+          <w:smallCaps w:val="0"/>
+          <w:strike w:val="0"/>
+          <w:dstrike w:val="0"/>
+          <w:outline w:val="0"/>
+          <w:shadow w:val="0"/>
+          <w:emboss w:val="0"/>
+          <w:imprint w:val="0"/>
+          <w:noProof w:val="0"/>
+          <w:vanish w:val="0"/>
+          <w:color w:val="auto"/>
+          <w:spacing w:val="0"/>
+          <w:w w:val="100"/>
+          <w:kern w:val="0"/>
+          <w:position w:val="0"/>
+          <w:sz w:val="22"/>
+          <w:szCs w:val="22"/>
+          <w:highlight w:val="none"/>
+          <w:u w:val="none" w:color="auto"/>
+          <w:bdr w:val="none" w:sz="0" w:space="0" w:color="auto"/>
+          <w:shd w:val="clear" w:color="auto" w:fill="auto"/>
+          <w:vertAlign w:val="baseline"/>
+          <w:rtl w:val="0"/>
+          <w:cs w:val="0"/>
+          <w:lang w:val="en-US" w:eastAsia="ja-JP" w:bidi="ar-SA"/>
+        </w:rPr>
         <w:t> </w:t>
       </w:r>
     </w:p>
@@ -547,9 +2842,79 @@
         <w:tabs>
           <w:tab w:val="num" w:pos="720"/>
         </w:tabs>
-      </w:pPr>
-      <w:r>
-        <w:t>Freemium model with basic features available for free. </w:t>
+        <w:bidi w:val="0"/>
+      </w:pPr>
+      <w:r>
+        <w:rPr>
+          <w:rStyle w:val="DefaultParagraphFont"/>
+          <w:rFonts w:ascii="MS UI Gothic" w:eastAsia="MS UI Gothic" w:hAnsi="MS UI Gothic" w:cs="MS UI Gothic"/>
+          <w:b w:val="0"/>
+          <w:bCs w:val="0"/>
+          <w:i w:val="0"/>
+          <w:iCs w:val="0"/>
+          <w:caps w:val="0"/>
+          <w:smallCaps w:val="0"/>
+          <w:strike w:val="0"/>
+          <w:dstrike w:val="0"/>
+          <w:outline w:val="0"/>
+          <w:shadow w:val="0"/>
+          <w:emboss w:val="0"/>
+          <w:imprint w:val="0"/>
+          <w:noProof w:val="0"/>
+          <w:vanish w:val="0"/>
+          <w:color w:val="auto"/>
+          <w:spacing w:val="0"/>
+          <w:w w:val="100"/>
+          <w:kern w:val="0"/>
+          <w:position w:val="0"/>
+          <w:sz w:val="22"/>
+          <w:szCs w:val="22"/>
+          <w:highlight w:val="none"/>
+          <w:u w:val="none" w:color="auto"/>
+          <w:bdr w:val="none" w:sz="0" w:space="0" w:color="auto"/>
+          <w:shd w:val="clear" w:color="auto" w:fill="auto"/>
+          <w:vertAlign w:val="baseline"/>
+          <w:rtl w:val="0"/>
+          <w:cs w:val="0"/>
+          <w:lang w:val="en-US" w:eastAsia="ja-JP" w:bidi="ar-SA"/>
+        </w:rPr>
+        <w:t>基本的な機能を無料で利用できるフリーミアム モデル。</w:t>
+      </w:r>
+      <w:r>
+        <w:rPr>
+          <w:rStyle w:val="DefaultParagraphFont"/>
+          <w:rFonts w:ascii="MS UI Gothic" w:eastAsia="MS UI Gothic" w:hAnsi="MS UI Gothic" w:cs="MS UI Gothic"/>
+          <w:b w:val="0"/>
+          <w:bCs w:val="0"/>
+          <w:i w:val="0"/>
+          <w:iCs w:val="0"/>
+          <w:caps w:val="0"/>
+          <w:smallCaps w:val="0"/>
+          <w:strike w:val="0"/>
+          <w:dstrike w:val="0"/>
+          <w:outline w:val="0"/>
+          <w:shadow w:val="0"/>
+          <w:emboss w:val="0"/>
+          <w:imprint w:val="0"/>
+          <w:noProof w:val="0"/>
+          <w:vanish w:val="0"/>
+          <w:color w:val="auto"/>
+          <w:spacing w:val="0"/>
+          <w:w w:val="100"/>
+          <w:kern w:val="0"/>
+          <w:position w:val="0"/>
+          <w:sz w:val="22"/>
+          <w:szCs w:val="22"/>
+          <w:highlight w:val="none"/>
+          <w:u w:val="none" w:color="auto"/>
+          <w:bdr w:val="none" w:sz="0" w:space="0" w:color="auto"/>
+          <w:shd w:val="clear" w:color="auto" w:fill="auto"/>
+          <w:vertAlign w:val="baseline"/>
+          <w:rtl w:val="0"/>
+          <w:cs w:val="0"/>
+          <w:lang w:val="en-US" w:eastAsia="ja-JP" w:bidi="ar-SA"/>
+        </w:rPr>
+        <w:t> </w:t>
       </w:r>
     </w:p>
     <w:p>
@@ -561,9 +2926,79 @@
         <w:tabs>
           <w:tab w:val="num" w:pos="720"/>
         </w:tabs>
-      </w:pPr>
-      <w:r>
-        <w:t>Premium subscription for personalized learning paths, advanced analytics, and exclusive content. </w:t>
+        <w:bidi w:val="0"/>
+      </w:pPr>
+      <w:r>
+        <w:rPr>
+          <w:rStyle w:val="DefaultParagraphFont"/>
+          <w:rFonts w:ascii="MS UI Gothic" w:eastAsia="MS UI Gothic" w:hAnsi="MS UI Gothic" w:cs="MS UI Gothic"/>
+          <w:b w:val="0"/>
+          <w:bCs w:val="0"/>
+          <w:i w:val="0"/>
+          <w:iCs w:val="0"/>
+          <w:caps w:val="0"/>
+          <w:smallCaps w:val="0"/>
+          <w:strike w:val="0"/>
+          <w:dstrike w:val="0"/>
+          <w:outline w:val="0"/>
+          <w:shadow w:val="0"/>
+          <w:emboss w:val="0"/>
+          <w:imprint w:val="0"/>
+          <w:noProof w:val="0"/>
+          <w:vanish w:val="0"/>
+          <w:color w:val="auto"/>
+          <w:spacing w:val="0"/>
+          <w:w w:val="100"/>
+          <w:kern w:val="0"/>
+          <w:position w:val="0"/>
+          <w:sz w:val="22"/>
+          <w:szCs w:val="22"/>
+          <w:highlight w:val="none"/>
+          <w:u w:val="none" w:color="auto"/>
+          <w:bdr w:val="none" w:sz="0" w:space="0" w:color="auto"/>
+          <w:shd w:val="clear" w:color="auto" w:fill="auto"/>
+          <w:vertAlign w:val="baseline"/>
+          <w:rtl w:val="0"/>
+          <w:cs w:val="0"/>
+          <w:lang w:val="en-US" w:eastAsia="ja-JP" w:bidi="ar-SA"/>
+        </w:rPr>
+        <w:t>パーソナライズされたラーニング パス、高度分析、および独占的なコンテンツを提供するプレミアム サブスクリプション。</w:t>
+      </w:r>
+      <w:r>
+        <w:rPr>
+          <w:rStyle w:val="DefaultParagraphFont"/>
+          <w:rFonts w:ascii="MS UI Gothic" w:eastAsia="MS UI Gothic" w:hAnsi="MS UI Gothic" w:cs="MS UI Gothic"/>
+          <w:b w:val="0"/>
+          <w:bCs w:val="0"/>
+          <w:i w:val="0"/>
+          <w:iCs w:val="0"/>
+          <w:caps w:val="0"/>
+          <w:smallCaps w:val="0"/>
+          <w:strike w:val="0"/>
+          <w:dstrike w:val="0"/>
+          <w:outline w:val="0"/>
+          <w:shadow w:val="0"/>
+          <w:emboss w:val="0"/>
+          <w:imprint w:val="0"/>
+          <w:noProof w:val="0"/>
+          <w:vanish w:val="0"/>
+          <w:color w:val="auto"/>
+          <w:spacing w:val="0"/>
+          <w:w w:val="100"/>
+          <w:kern w:val="0"/>
+          <w:position w:val="0"/>
+          <w:sz w:val="22"/>
+          <w:szCs w:val="22"/>
+          <w:highlight w:val="none"/>
+          <w:u w:val="none" w:color="auto"/>
+          <w:bdr w:val="none" w:sz="0" w:space="0" w:color="auto"/>
+          <w:shd w:val="clear" w:color="auto" w:fill="auto"/>
+          <w:vertAlign w:val="baseline"/>
+          <w:rtl w:val="0"/>
+          <w:cs w:val="0"/>
+          <w:lang w:val="en-US" w:eastAsia="ja-JP" w:bidi="ar-SA"/>
+        </w:rPr>
+        <w:t> </w:t>
       </w:r>
     </w:p>
     <w:p>
@@ -575,27 +3010,228 @@
         <w:tabs>
           <w:tab w:val="num" w:pos="720"/>
         </w:tabs>
-      </w:pPr>
-      <w:r>
-        <w:t>Partnerships with educational institutions and companies for enterprise licensing. </w:t>
+        <w:bidi w:val="0"/>
+      </w:pPr>
+      <w:r>
+        <w:rPr>
+          <w:rStyle w:val="DefaultParagraphFont"/>
+          <w:rFonts w:ascii="MS UI Gothic" w:eastAsia="MS UI Gothic" w:hAnsi="MS UI Gothic" w:cs="MS UI Gothic"/>
+          <w:b w:val="0"/>
+          <w:bCs w:val="0"/>
+          <w:i w:val="0"/>
+          <w:iCs w:val="0"/>
+          <w:caps w:val="0"/>
+          <w:smallCaps w:val="0"/>
+          <w:strike w:val="0"/>
+          <w:dstrike w:val="0"/>
+          <w:outline w:val="0"/>
+          <w:shadow w:val="0"/>
+          <w:emboss w:val="0"/>
+          <w:imprint w:val="0"/>
+          <w:noProof w:val="0"/>
+          <w:vanish w:val="0"/>
+          <w:color w:val="auto"/>
+          <w:spacing w:val="0"/>
+          <w:w w:val="100"/>
+          <w:kern w:val="0"/>
+          <w:position w:val="0"/>
+          <w:sz w:val="22"/>
+          <w:szCs w:val="22"/>
+          <w:highlight w:val="none"/>
+          <w:u w:val="none" w:color="auto"/>
+          <w:bdr w:val="none" w:sz="0" w:space="0" w:color="auto"/>
+          <w:shd w:val="clear" w:color="auto" w:fill="auto"/>
+          <w:vertAlign w:val="baseline"/>
+          <w:rtl w:val="0"/>
+          <w:cs w:val="0"/>
+          <w:lang w:val="en-US" w:eastAsia="ja-JP" w:bidi="ar-SA"/>
+        </w:rPr>
+        <w:t>企業ライセンスのための教育機関および企業とのパートナーシップ。</w:t>
+      </w:r>
+      <w:r>
+        <w:rPr>
+          <w:rStyle w:val="DefaultParagraphFont"/>
+          <w:rFonts w:ascii="MS UI Gothic" w:eastAsia="MS UI Gothic" w:hAnsi="MS UI Gothic" w:cs="MS UI Gothic"/>
+          <w:b w:val="0"/>
+          <w:bCs w:val="0"/>
+          <w:i w:val="0"/>
+          <w:iCs w:val="0"/>
+          <w:caps w:val="0"/>
+          <w:smallCaps w:val="0"/>
+          <w:strike w:val="0"/>
+          <w:dstrike w:val="0"/>
+          <w:outline w:val="0"/>
+          <w:shadow w:val="0"/>
+          <w:emboss w:val="0"/>
+          <w:imprint w:val="0"/>
+          <w:noProof w:val="0"/>
+          <w:vanish w:val="0"/>
+          <w:color w:val="auto"/>
+          <w:spacing w:val="0"/>
+          <w:w w:val="100"/>
+          <w:kern w:val="0"/>
+          <w:position w:val="0"/>
+          <w:sz w:val="22"/>
+          <w:szCs w:val="22"/>
+          <w:highlight w:val="none"/>
+          <w:u w:val="none" w:color="auto"/>
+          <w:bdr w:val="none" w:sz="0" w:space="0" w:color="auto"/>
+          <w:shd w:val="clear" w:color="auto" w:fill="auto"/>
+          <w:vertAlign w:val="baseline"/>
+          <w:rtl w:val="0"/>
+          <w:cs w:val="0"/>
+          <w:lang w:val="en-US" w:eastAsia="ja-JP" w:bidi="ar-SA"/>
+        </w:rPr>
+        <w:t> </w:t>
       </w:r>
     </w:p>
     <w:p>
-      <w:r>
-        <w:rPr>
+      <w:pPr>
+        <w:bidi w:val="0"/>
+      </w:pPr>
+      <w:r>
+        <w:rPr>
+          <w:rStyle w:val="DefaultParagraphFont"/>
+          <w:rFonts w:ascii="MS UI Gothic" w:eastAsia="MS UI Gothic" w:hAnsi="MS UI Gothic" w:cs="MS UI Gothic"/>
           <w:b/>
           <w:bCs/>
-        </w:rPr>
-        <w:t>Why It Fills a Gap:</w:t>
-      </w:r>
-      <w:r>
-        <w:t xml:space="preserve"> Traditional education often lacks personalization, real-world relevance, and up-to-date content. </w:t>
-      </w:r>
-      <w:r>
-        <w:t>ContosoLearn</w:t>
-      </w:r>
-      <w:r>
-        <w:t xml:space="preserve"> bridges these gaps by leveraging AI, making learning more efficient, practical, and tailored to individual needs. </w:t>
+          <w:i w:val="0"/>
+          <w:iCs w:val="0"/>
+          <w:caps w:val="0"/>
+          <w:smallCaps w:val="0"/>
+          <w:strike w:val="0"/>
+          <w:dstrike w:val="0"/>
+          <w:outline w:val="0"/>
+          <w:shadow w:val="0"/>
+          <w:emboss w:val="0"/>
+          <w:imprint w:val="0"/>
+          <w:noProof w:val="0"/>
+          <w:vanish w:val="0"/>
+          <w:color w:val="auto"/>
+          <w:spacing w:val="0"/>
+          <w:w w:val="100"/>
+          <w:kern w:val="0"/>
+          <w:position w:val="0"/>
+          <w:sz w:val="22"/>
+          <w:szCs w:val="22"/>
+          <w:highlight w:val="none"/>
+          <w:u w:val="none" w:color="auto"/>
+          <w:bdr w:val="none" w:sz="0" w:space="0" w:color="auto"/>
+          <w:shd w:val="clear" w:color="auto" w:fill="auto"/>
+          <w:vertAlign w:val="baseline"/>
+          <w:rtl w:val="0"/>
+          <w:cs w:val="0"/>
+          <w:lang w:val="en-US" w:eastAsia="ja-JP" w:bidi="ar-SA"/>
+        </w:rPr>
+        <w:t>ギャップを埋める理由:</w:t>
+      </w:r>
+      <w:r>
+        <w:rPr>
+          <w:rStyle w:val="DefaultParagraphFont"/>
+          <w:rFonts w:ascii="MS UI Gothic" w:eastAsia="MS UI Gothic" w:hAnsi="MS UI Gothic" w:cs="MS UI Gothic"/>
+          <w:b w:val="0"/>
+          <w:bCs w:val="0"/>
+          <w:i w:val="0"/>
+          <w:iCs w:val="0"/>
+          <w:caps w:val="0"/>
+          <w:smallCaps w:val="0"/>
+          <w:strike w:val="0"/>
+          <w:dstrike w:val="0"/>
+          <w:outline w:val="0"/>
+          <w:shadow w:val="0"/>
+          <w:emboss w:val="0"/>
+          <w:imprint w:val="0"/>
+          <w:noProof w:val="0"/>
+          <w:vanish w:val="0"/>
+          <w:color w:val="auto"/>
+          <w:spacing w:val="0"/>
+          <w:w w:val="100"/>
+          <w:kern w:val="0"/>
+          <w:position w:val="0"/>
+          <w:sz w:val="22"/>
+          <w:szCs w:val="22"/>
+          <w:highlight w:val="none"/>
+          <w:u w:val="none" w:color="auto"/>
+          <w:bdr w:val="none" w:sz="0" w:space="0" w:color="auto"/>
+          <w:shd w:val="clear" w:color="auto" w:fill="auto"/>
+          <w:vertAlign w:val="baseline"/>
+          <w:rtl w:val="0"/>
+          <w:cs w:val="0"/>
+          <w:lang w:val="en-US" w:eastAsia="ja-JP" w:bidi="ar-SA"/>
+        </w:rPr>
+        <w:t xml:space="preserve"> 従来の教育では、パーソナル化、現実世界との関連性、最新のコンテンツが欠けていることがよくあります。</w:t>
+      </w:r>
+      <w:r>
+        <w:rPr>
+          <w:rStyle w:val="DefaultParagraphFont"/>
+          <w:rFonts w:ascii="MS UI Gothic" w:eastAsia="MS UI Gothic" w:hAnsi="MS UI Gothic" w:cs="MS UI Gothic"/>
+          <w:b w:val="0"/>
+          <w:bCs w:val="0"/>
+          <w:i w:val="0"/>
+          <w:iCs w:val="0"/>
+          <w:caps w:val="0"/>
+          <w:smallCaps w:val="0"/>
+          <w:strike w:val="0"/>
+          <w:dstrike w:val="0"/>
+          <w:outline w:val="0"/>
+          <w:shadow w:val="0"/>
+          <w:emboss w:val="0"/>
+          <w:imprint w:val="0"/>
+          <w:noProof w:val="0"/>
+          <w:vanish w:val="0"/>
+          <w:color w:val="auto"/>
+          <w:spacing w:val="0"/>
+          <w:w w:val="100"/>
+          <w:kern w:val="0"/>
+          <w:position w:val="0"/>
+          <w:sz w:val="22"/>
+          <w:szCs w:val="22"/>
+          <w:highlight w:val="none"/>
+          <w:u w:val="none" w:color="auto"/>
+          <w:bdr w:val="none" w:sz="0" w:space="0" w:color="auto"/>
+          <w:shd w:val="clear" w:color="auto" w:fill="auto"/>
+          <w:vertAlign w:val="baseline"/>
+          <w:rtl w:val="0"/>
+          <w:cs w:val="0"/>
+          <w:lang w:val="en-US" w:eastAsia="ja-JP" w:bidi="ar-SA"/>
+        </w:rPr>
+        <w:t>ContosoLearn は、AI を活用することでこれらのギャップを埋め、学習を個人のニーズに合った効率的で実用的なものにします。</w:t>
+      </w:r>
+      <w:r>
+        <w:rPr>
+          <w:rStyle w:val="DefaultParagraphFont"/>
+          <w:rFonts w:ascii="MS UI Gothic" w:eastAsia="MS UI Gothic" w:hAnsi="MS UI Gothic" w:cs="MS UI Gothic"/>
+          <w:b w:val="0"/>
+          <w:bCs w:val="0"/>
+          <w:i w:val="0"/>
+          <w:iCs w:val="0"/>
+          <w:caps w:val="0"/>
+          <w:smallCaps w:val="0"/>
+          <w:strike w:val="0"/>
+          <w:dstrike w:val="0"/>
+          <w:outline w:val="0"/>
+          <w:shadow w:val="0"/>
+          <w:emboss w:val="0"/>
+          <w:imprint w:val="0"/>
+          <w:noProof w:val="0"/>
+          <w:vanish w:val="0"/>
+          <w:color w:val="auto"/>
+          <w:spacing w:val="0"/>
+          <w:w w:val="100"/>
+          <w:kern w:val="0"/>
+          <w:position w:val="0"/>
+          <w:sz w:val="22"/>
+          <w:szCs w:val="22"/>
+          <w:highlight w:val="none"/>
+          <w:u w:val="none" w:color="auto"/>
+          <w:bdr w:val="none" w:sz="0" w:space="0" w:color="auto"/>
+          <w:shd w:val="clear" w:color="auto" w:fill="auto"/>
+          <w:vertAlign w:val="baseline"/>
+          <w:rtl w:val="0"/>
+          <w:cs w:val="0"/>
+          <w:lang w:val="en-US" w:eastAsia="ja-JP" w:bidi="ar-SA"/>
+        </w:rPr>
+        <w:t> </w:t>
       </w:r>
     </w:p>
     <w:p/>
@@ -610,8 +3246,8 @@
 </file>
 
 <file path=word/numbering.xml><?xml version="1.0" encoding="utf-8"?>
-<w:numbering xmlns:wpc="http://schemas.microsoft.com/office/word/2010/wordprocessingCanvas" xmlns:cx="http://schemas.microsoft.com/office/drawing/2014/chartex" xmlns:cx1="http://schemas.microsoft.com/office/drawing/2015/9/8/chartex" xmlns:cx2="http://schemas.microsoft.com/office/drawing/2015/10/21/chartex" xmlns:cx3="http://schemas.microsoft.com/office/drawing/2016/5/9/chartex" xmlns:cx4="http://schemas.microsoft.com/office/drawing/2016/5/10/chartex" xmlns:cx5="http://schemas.microsoft.com/office/drawing/2016/5/11/chartex" xmlns:cx6="http://schemas.microsoft.com/office/drawing/2016/5/12/chartex" xmlns:cx7="http://schemas.microsoft.com/office/drawing/2016/5/13/chartex" xmlns:cx8="http://schemas.microsoft.com/office/drawing/2016/5/14/chartex" xmlns:mc="http://schemas.openxmlformats.org/markup-compatibility/2006" xmlns:aink="http://schemas.microsoft.com/office/drawing/2016/ink" xmlns:am3d="http://schemas.microsoft.com/office/drawing/2017/model3d" xmlns:o="urn:schemas-microsoft-com:office:office" xmlns:oel="http://schemas.microsoft.com/office/2019/extlst" xmlns:r="http://schemas.openxmlformats.org/officeDocument/2006/relationships" xmlns:m="http://schemas.openxmlformats.org/officeDocument/2006/math" xmlns:v="urn:schemas-microsoft-com:vml" xmlns:wp14="http://schemas.microsoft.com/office/word/2010/wordprocessingDrawing" xmlns:wp="http://schemas.openxmlformats.org/drawingml/2006/wordprocessingDrawing" xmlns:w10="urn:schemas-microsoft-com:office:word" xmlns:w="http://schemas.openxmlformats.org/wordprocessingml/2006/main" xmlns:w14="http://schemas.microsoft.com/office/word/2010/wordml" xmlns:w15="http://schemas.microsoft.com/office/word/2012/wordml" xmlns:w16cex="http://schemas.microsoft.com/office/word/2018/wordml/cex" xmlns:w16cid="http://schemas.microsoft.com/office/word/2016/wordml/cid" xmlns:w16="http://schemas.microsoft.com/office/word/2018/wordml" xmlns:w16du="http://schemas.microsoft.com/office/word/2023/wordml/word16du" xmlns:w16sdtdh="http://schemas.microsoft.com/office/word/2020/wordml/sdtdatahash" xmlns:w16se="http://schemas.microsoft.com/office/word/2015/wordml/symex" xmlns:wpg="http://schemas.microsoft.com/office/word/2010/wordprocessingGroup" xmlns:wpi="http://schemas.microsoft.com/office/word/2010/wordprocessingInk" xmlns:wne="http://schemas.microsoft.com/office/word/2006/wordml" xmlns:wps="http://schemas.microsoft.com/office/word/2010/wordprocessingShape" mc:Ignorable="w14 w15 w16se w16cid w16 w16cex w16sdtdh w16du wp14">
-  <w:abstractNum w:abstractNumId="0" w15:restartNumberingAfterBreak="0">
+<w:numbering xmlns:wpc="http://schemas.microsoft.com/office/word/2010/wordprocessingCanvas" xmlns:cx="http://schemas.microsoft.com/office/drawing/2014/chartex" xmlns:cx1="http://schemas.microsoft.com/office/drawing/2015/9/8/chartex" xmlns:cx2="http://schemas.microsoft.com/office/drawing/2015/10/21/chartex" xmlns:cx3="http://schemas.microsoft.com/office/drawing/2016/5/9/chartex" xmlns:cx4="http://schemas.microsoft.com/office/drawing/2016/5/10/chartex" xmlns:cx5="http://schemas.microsoft.com/office/drawing/2016/5/11/chartex" xmlns:mc="http://schemas.openxmlformats.org/markup-compatibility/2006" xmlns:o="urn:schemas-microsoft-com:office:office" xmlns:r="http://schemas.openxmlformats.org/officeDocument/2006/relationships" xmlns:m="http://schemas.openxmlformats.org/officeDocument/2006/math" xmlns:v="urn:schemas-microsoft-com:vml" xmlns:wp14="http://schemas.microsoft.com/office/word/2010/wordprocessingDrawing" xmlns:wp="http://schemas.openxmlformats.org/drawingml/2006/wordprocessingDrawing" xmlns:w10="urn:schemas-microsoft-com:office:word" xmlns:w="http://schemas.openxmlformats.org/wordprocessingml/2006/main" xmlns:w14="http://schemas.microsoft.com/office/word/2010/wordml" xmlns:w15="http://schemas.microsoft.com/office/word/2012/wordml" xmlns:wne="http://schemas.microsoft.com/office/word/2006/wordml" xmlns:w16cid="http://schemas.microsoft.com/office/word/2016/wordml/cid" xmlns:w16se="http://schemas.microsoft.com/office/word/2015/wordml/symex" xmlns:wpg="http://schemas.microsoft.com/office/word/2010/wordprocessingGroup" xmlns:wpi="http://schemas.microsoft.com/office/word/2010/wordprocessingInk" xmlns:wps="http://schemas.microsoft.com/office/word/2010/wordprocessingShape" mc:Ignorable="w14 w15 wp14 w16se w16cid">
+  <w:abstractNum w:abstractNumId="0">
     <w:nsid w:val="13537909"/>
     <w:multiLevelType w:val="multilevel"/>
     <w:tmpl w:val="54908BBC"/>
@@ -724,7 +3360,7 @@
       </w:pPr>
     </w:lvl>
   </w:abstractNum>
-  <w:abstractNum w:abstractNumId="1" w15:restartNumberingAfterBreak="0">
+  <w:abstractNum w:abstractNumId="1">
     <w:nsid w:val="14702EBB"/>
     <w:multiLevelType w:val="multilevel"/>
     <w:tmpl w:val="04B8507C"/>
@@ -873,7 +3509,7 @@
       </w:rPr>
     </w:lvl>
   </w:abstractNum>
-  <w:abstractNum w:abstractNumId="2" w15:restartNumberingAfterBreak="0">
+  <w:abstractNum w:abstractNumId="2">
     <w:nsid w:val="247728D5"/>
     <w:multiLevelType w:val="multilevel"/>
     <w:tmpl w:val="5CEE757A"/>
@@ -986,7 +3622,7 @@
       </w:pPr>
     </w:lvl>
   </w:abstractNum>
-  <w:abstractNum w:abstractNumId="3" w15:restartNumberingAfterBreak="0">
+  <w:abstractNum w:abstractNumId="3">
     <w:nsid w:val="32A22E78"/>
     <w:multiLevelType w:val="multilevel"/>
     <w:tmpl w:val="B6C638F4"/>
@@ -1135,7 +3771,7 @@
       </w:rPr>
     </w:lvl>
   </w:abstractNum>
-  <w:abstractNum w:abstractNumId="4" w15:restartNumberingAfterBreak="0">
+  <w:abstractNum w:abstractNumId="4">
     <w:nsid w:val="3548539D"/>
     <w:multiLevelType w:val="multilevel"/>
     <w:tmpl w:val="E98080CC"/>
@@ -1284,7 +3920,7 @@
       </w:rPr>
     </w:lvl>
   </w:abstractNum>
-  <w:abstractNum w:abstractNumId="5" w15:restartNumberingAfterBreak="0">
+  <w:abstractNum w:abstractNumId="5">
     <w:nsid w:val="36B91017"/>
     <w:multiLevelType w:val="multilevel"/>
     <w:tmpl w:val="0038C0D2"/>
@@ -1433,7 +4069,7 @@
       </w:rPr>
     </w:lvl>
   </w:abstractNum>
-  <w:abstractNum w:abstractNumId="6" w15:restartNumberingAfterBreak="0">
+  <w:abstractNum w:abstractNumId="6">
     <w:nsid w:val="3C4B5CAD"/>
     <w:multiLevelType w:val="multilevel"/>
     <w:tmpl w:val="5636AF48"/>
@@ -1582,7 +4218,7 @@
       </w:rPr>
     </w:lvl>
   </w:abstractNum>
-  <w:abstractNum w:abstractNumId="7" w15:restartNumberingAfterBreak="0">
+  <w:abstractNum w:abstractNumId="7">
     <w:nsid w:val="3F7951C9"/>
     <w:multiLevelType w:val="multilevel"/>
     <w:tmpl w:val="8F94CC6C"/>
@@ -1695,7 +4331,7 @@
       </w:pPr>
     </w:lvl>
   </w:abstractNum>
-  <w:abstractNum w:abstractNumId="8" w15:restartNumberingAfterBreak="0">
+  <w:abstractNum w:abstractNumId="8">
     <w:nsid w:val="3FBE10A8"/>
     <w:multiLevelType w:val="multilevel"/>
     <w:tmpl w:val="83E0AFE6"/>
@@ -1844,7 +4480,7 @@
       </w:rPr>
     </w:lvl>
   </w:abstractNum>
-  <w:abstractNum w:abstractNumId="9" w15:restartNumberingAfterBreak="0">
+  <w:abstractNum w:abstractNumId="9">
     <w:nsid w:val="45365E5B"/>
     <w:multiLevelType w:val="multilevel"/>
     <w:tmpl w:val="07CA4E0A"/>
@@ -1957,7 +4593,7 @@
       </w:pPr>
     </w:lvl>
   </w:abstractNum>
-  <w:abstractNum w:abstractNumId="10" w15:restartNumberingAfterBreak="0">
+  <w:abstractNum w:abstractNumId="10">
     <w:nsid w:val="4AF56534"/>
     <w:multiLevelType w:val="multilevel"/>
     <w:tmpl w:val="71DA56B0"/>
@@ -2070,7 +4706,7 @@
       </w:pPr>
     </w:lvl>
   </w:abstractNum>
-  <w:abstractNum w:abstractNumId="11" w15:restartNumberingAfterBreak="0">
+  <w:abstractNum w:abstractNumId="11">
     <w:nsid w:val="4FDE375E"/>
     <w:multiLevelType w:val="multilevel"/>
     <w:tmpl w:val="8526A73A"/>
@@ -2183,7 +4819,7 @@
       </w:pPr>
     </w:lvl>
   </w:abstractNum>
-  <w:abstractNum w:abstractNumId="12" w15:restartNumberingAfterBreak="0">
+  <w:abstractNum w:abstractNumId="12">
     <w:nsid w:val="57FC339B"/>
     <w:multiLevelType w:val="multilevel"/>
     <w:tmpl w:val="012C5764"/>
@@ -2332,7 +4968,7 @@
       </w:rPr>
     </w:lvl>
   </w:abstractNum>
-  <w:abstractNum w:abstractNumId="13" w15:restartNumberingAfterBreak="0">
+  <w:abstractNum w:abstractNumId="13">
     <w:nsid w:val="5C4812EF"/>
     <w:multiLevelType w:val="multilevel"/>
     <w:tmpl w:val="261EA5B8"/>
@@ -2481,7 +5117,7 @@
       </w:rPr>
     </w:lvl>
   </w:abstractNum>
-  <w:abstractNum w:abstractNumId="14" w15:restartNumberingAfterBreak="0">
+  <w:abstractNum w:abstractNumId="14">
     <w:nsid w:val="63755440"/>
     <w:multiLevelType w:val="multilevel"/>
     <w:tmpl w:val="D7BA73F6"/>
@@ -2594,7 +5230,7 @@
       </w:pPr>
     </w:lvl>
   </w:abstractNum>
-  <w:abstractNum w:abstractNumId="15" w15:restartNumberingAfterBreak="0">
+  <w:abstractNum w:abstractNumId="15">
     <w:nsid w:val="65C339C9"/>
     <w:multiLevelType w:val="multilevel"/>
     <w:tmpl w:val="294E15CE"/>
@@ -2707,7 +5343,7 @@
       </w:pPr>
     </w:lvl>
   </w:abstractNum>
-  <w:abstractNum w:abstractNumId="16" w15:restartNumberingAfterBreak="0">
+  <w:abstractNum w:abstractNumId="16">
     <w:nsid w:val="684617BD"/>
     <w:multiLevelType w:val="multilevel"/>
     <w:tmpl w:val="DF80B846"/>
@@ -2856,7 +5492,7 @@
       </w:rPr>
     </w:lvl>
   </w:abstractNum>
-  <w:abstractNum w:abstractNumId="17" w15:restartNumberingAfterBreak="0">
+  <w:abstractNum w:abstractNumId="17">
     <w:nsid w:val="68DE52BD"/>
     <w:multiLevelType w:val="multilevel"/>
     <w:tmpl w:val="A532193E"/>
@@ -2969,7 +5605,7 @@
       </w:pPr>
     </w:lvl>
   </w:abstractNum>
-  <w:abstractNum w:abstractNumId="18" w15:restartNumberingAfterBreak="0">
+  <w:abstractNum w:abstractNumId="18">
     <w:nsid w:val="6DDD0347"/>
     <w:multiLevelType w:val="multilevel"/>
     <w:tmpl w:val="F9AAB3D4"/>
@@ -3082,7 +5718,7 @@
       </w:pPr>
     </w:lvl>
   </w:abstractNum>
-  <w:abstractNum w:abstractNumId="19" w15:restartNumberingAfterBreak="0">
+  <w:abstractNum w:abstractNumId="19">
     <w:nsid w:val="7C255AC4"/>
     <w:multiLevelType w:val="multilevel"/>
     <w:tmpl w:val="95AC8534"/>
@@ -3259,7 +5895,7 @@
 </file>
 
 <file path=word/styles.xml><?xml version="1.0" encoding="utf-8"?>
-<w:styles xmlns:mc="http://schemas.openxmlformats.org/markup-compatibility/2006" xmlns:r="http://schemas.openxmlformats.org/officeDocument/2006/relationships" xmlns:w="http://schemas.openxmlformats.org/wordprocessingml/2006/main" xmlns:w14="http://schemas.microsoft.com/office/word/2010/wordml" xmlns:w15="http://schemas.microsoft.com/office/word/2012/wordml" xmlns:w16cex="http://schemas.microsoft.com/office/word/2018/wordml/cex" xmlns:w16cid="http://schemas.microsoft.com/office/word/2016/wordml/cid" xmlns:w16="http://schemas.microsoft.com/office/word/2018/wordml" xmlns:w16du="http://schemas.microsoft.com/office/word/2023/wordml/word16du" xmlns:w16sdtdh="http://schemas.microsoft.com/office/word/2020/wordml/sdtdatahash" xmlns:w16se="http://schemas.microsoft.com/office/word/2015/wordml/symex" mc:Ignorable="w14 w15 w16se w16cid w16 w16cex w16sdtdh w16du">
+<w:styles xmlns:mc="http://schemas.openxmlformats.org/markup-compatibility/2006" xmlns:r="http://schemas.openxmlformats.org/officeDocument/2006/relationships" xmlns:w="http://schemas.openxmlformats.org/wordprocessingml/2006/main" xmlns:w14="http://schemas.microsoft.com/office/word/2010/wordml" xmlns:w15="http://schemas.microsoft.com/office/word/2012/wordml" xmlns:w16cid="http://schemas.microsoft.com/office/word/2016/wordml/cid" xmlns:w16se="http://schemas.microsoft.com/office/word/2015/wordml/symex" mc:Ignorable="w14 w15 w16se w16cid">
   <w:docDefaults>
     <w:rPrDefault>
       <w:rPr>
@@ -3647,11 +6283,11 @@
     <w:lsdException w:name="List Table 5 Dark Accent 6" w:uiPriority="50"/>
     <w:lsdException w:name="List Table 6 Colorful Accent 6" w:uiPriority="51"/>
     <w:lsdException w:name="List Table 7 Colorful Accent 6" w:uiPriority="52"/>
+    <w:lsdException w:name="Smart Link" w:semiHidden="1" w:unhideWhenUsed="1"/>
     <w:lsdException w:name="Mention" w:semiHidden="1" w:unhideWhenUsed="1"/>
     <w:lsdException w:name="Smart Hyperlink" w:semiHidden="1" w:unhideWhenUsed="1"/>
     <w:lsdException w:name="Hashtag" w:semiHidden="1" w:unhideWhenUsed="1"/>
     <w:lsdException w:name="Unresolved Mention" w:semiHidden="1" w:unhideWhenUsed="1"/>
-    <w:lsdException w:name="Smart Link" w:semiHidden="1" w:unhideWhenUsed="1"/>
   </w:latentStyles>
   <w:style w:type="paragraph" w:default="1" w:styleId="Normal">
     <w:name w:val="Normal"/>

</xml_diff>